<commit_message>
Aggiornato il file SENTIERI.py
</commit_message>
<xml_diff>
--- a/NOTEGENERALI.docx
+++ b/NOTEGENERALI.docx
@@ -3,10 +3,1623 @@
 <w:document xmlns:wpc="http://schemas.microsoft.com/office/word/2010/wordprocessingCanvas" xmlns:cx="http://schemas.microsoft.com/office/drawing/2014/chartex" xmlns:cx1="http://schemas.microsoft.com/office/drawing/2015/9/8/chartex" xmlns:cx2="http://schemas.microsoft.com/office/drawing/2015/10/21/chartex" xmlns:cx3="http://schemas.microsoft.com/office/drawing/2016/5/9/chartex" xmlns:cx4="http://schemas.microsoft.com/office/drawing/2016/5/10/chartex" xmlns:cx5="http://schemas.microsoft.com/office/drawing/2016/5/11/chartex" xmlns:cx6="http://schemas.microsoft.com/office/drawing/2016/5/12/chartex" xmlns:cx7="http://schemas.microsoft.com/office/drawing/2016/5/13/chartex" xmlns:cx8="http://schemas.microsoft.com/office/drawing/2016/5/14/chartex" xmlns:mc="http://schemas.openxmlformats.org/markup-compatibility/2006" xmlns:aink="http://schemas.microsoft.com/office/drawing/2016/ink" xmlns:am3d="http://schemas.microsoft.com/office/drawing/2017/model3d" xmlns:o="urn:schemas-microsoft-com:office:office" xmlns:oel="http://schemas.microsoft.com/office/2019/extlst" xmlns:r="http://schemas.openxmlformats.org/officeDocument/2006/relationships" xmlns:m="http://schemas.openxmlformats.org/officeDocument/2006/math" xmlns:v="urn:schemas-microsoft-com:vml" xmlns:wp14="http://schemas.microsoft.com/office/word/2010/wordprocessingDrawing" xmlns:wp="http://schemas.openxmlformats.org/drawingml/2006/wordprocessingDrawing" xmlns:w10="urn:schemas-microsoft-com:office:word" xmlns:w="http://schemas.openxmlformats.org/wordprocessingml/2006/main" xmlns:w14="http://schemas.microsoft.com/office/word/2010/wordml" xmlns:w15="http://schemas.microsoft.com/office/word/2012/wordml" xmlns:w16cex="http://schemas.microsoft.com/office/word/2018/wordml/cex" xmlns:w16cid="http://schemas.microsoft.com/office/word/2016/wordml/cid" xmlns:w16="http://schemas.microsoft.com/office/word/2018/wordml" xmlns:w16du="http://schemas.microsoft.com/office/word/2023/wordml/word16du" xmlns:w16sdtdh="http://schemas.microsoft.com/office/word/2020/wordml/sdtdatahash" xmlns:w16sdtfl="http://schemas.microsoft.com/office/word/2024/wordml/sdtformatlock" xmlns:w16se="http://schemas.microsoft.com/office/word/2015/wordml/symex" xmlns:wpg="http://schemas.microsoft.com/office/word/2010/wordprocessingGroup" xmlns:wpi="http://schemas.microsoft.com/office/word/2010/wordprocessingInk" xmlns:wne="http://schemas.microsoft.com/office/word/2006/wordml" xmlns:wps="http://schemas.microsoft.com/office/word/2010/wordprocessingShape" mc:Ignorable="w14 w15 w16se w16cid w16 w16cex w16sdtdh w16sdtfl w16du wp14">
   <w:body>
     <w:p>
-      <w:r>
-        <w:t>Questo servizio  è stato realizzatao dagli studenti dell’ISTITUTO BERTACCHI con l’obiettivo di fornire un valido aiuto ai turisti in visita nel lecchese</w:t>
-      </w:r>
-    </w:p>
+      <w:pPr>
+        <w:rPr>
+          <w:rFonts w:ascii="Roboto" w:eastAsia="Roboto" w:hAnsi="Roboto" w:cs="Roboto"/>
+          <w:b/>
+          <w:color w:val="FF0000"/>
+          <w:sz w:val="24"/>
+          <w:szCs w:val="24"/>
+          <w:highlight w:val="white"/>
+        </w:rPr>
+      </w:pPr>
+      <w:r>
+        <w:rPr>
+          <w:rFonts w:ascii="Roboto" w:eastAsia="Roboto" w:hAnsi="Roboto" w:cs="Roboto"/>
+          <w:b/>
+          <w:color w:val="FF0000"/>
+          <w:sz w:val="24"/>
+          <w:szCs w:val="24"/>
+          <w:highlight w:val="white"/>
+        </w:rPr>
+        <w:t xml:space="preserve">DESCRIZIONE SENTIERI </w:t>
+      </w:r>
+    </w:p>
+    <w:p>
+      <w:pPr>
+        <w:spacing w:before="240" w:after="240"/>
+        <w:rPr>
+          <w:rFonts w:ascii="Roboto" w:eastAsia="Roboto" w:hAnsi="Roboto" w:cs="Roboto"/>
+          <w:b/>
+          <w:sz w:val="24"/>
+          <w:szCs w:val="24"/>
+          <w:highlight w:val="white"/>
+        </w:rPr>
+      </w:pPr>
+      <w:r>
+        <w:rPr>
+          <w:rFonts w:ascii="Roboto" w:eastAsia="Roboto" w:hAnsi="Roboto" w:cs="Roboto"/>
+          <w:b/>
+          <w:sz w:val="24"/>
+          <w:szCs w:val="24"/>
+          <w:highlight w:val="white"/>
+        </w:rPr>
+        <w:t>Pialeral</w:t>
+      </w:r>
+    </w:p>
+    <w:p>
+      <w:pPr>
+        <w:spacing w:before="240" w:after="240"/>
+        <w:rPr>
+          <w:rFonts w:ascii="Roboto" w:eastAsia="Roboto" w:hAnsi="Roboto" w:cs="Roboto"/>
+          <w:sz w:val="18"/>
+          <w:szCs w:val="18"/>
+          <w:highlight w:val="white"/>
+        </w:rPr>
+      </w:pPr>
+      <w:r>
+        <w:rPr>
+          <w:rFonts w:ascii="Roboto" w:eastAsia="Roboto" w:hAnsi="Roboto" w:cs="Roboto"/>
+          <w:sz w:val="18"/>
+          <w:szCs w:val="18"/>
+          <w:highlight w:val="white"/>
+        </w:rPr>
+        <w:t>Il sentiero per Pialeral è un’escursione panoramica nel cuore delle Grigne, ideale per gli amanti della montagna.</w:t>
+      </w:r>
+    </w:p>
+    <w:p>
+      <w:pPr>
+        <w:spacing w:before="240" w:after="240"/>
+        <w:rPr>
+          <w:rFonts w:ascii="Roboto" w:eastAsia="Roboto" w:hAnsi="Roboto" w:cs="Roboto"/>
+          <w:sz w:val="18"/>
+          <w:szCs w:val="18"/>
+          <w:highlight w:val="white"/>
+        </w:rPr>
+      </w:pPr>
+      <w:r>
+        <w:rPr>
+          <w:rFonts w:ascii="Roboto" w:eastAsia="Roboto" w:hAnsi="Roboto" w:cs="Roboto"/>
+          <w:sz w:val="18"/>
+          <w:szCs w:val="18"/>
+          <w:highlight w:val="white"/>
+        </w:rPr>
+        <w:tab/>
+        <w:t>•</w:t>
+      </w:r>
+      <w:r>
+        <w:rPr>
+          <w:rFonts w:ascii="Roboto" w:eastAsia="Roboto" w:hAnsi="Roboto" w:cs="Roboto"/>
+          <w:sz w:val="18"/>
+          <w:szCs w:val="18"/>
+          <w:highlight w:val="white"/>
+        </w:rPr>
+        <w:tab/>
+        <w:t>Lunghezza: circa 6 km</w:t>
+      </w:r>
+    </w:p>
+    <w:p>
+      <w:pPr>
+        <w:spacing w:before="240" w:after="240"/>
+        <w:rPr>
+          <w:rFonts w:ascii="Roboto" w:eastAsia="Roboto" w:hAnsi="Roboto" w:cs="Roboto"/>
+          <w:sz w:val="18"/>
+          <w:szCs w:val="18"/>
+          <w:highlight w:val="white"/>
+        </w:rPr>
+      </w:pPr>
+      <w:r>
+        <w:rPr>
+          <w:rFonts w:ascii="Roboto" w:eastAsia="Roboto" w:hAnsi="Roboto" w:cs="Roboto"/>
+          <w:sz w:val="18"/>
+          <w:szCs w:val="18"/>
+          <w:highlight w:val="white"/>
+        </w:rPr>
+        <w:tab/>
+        <w:t>•</w:t>
+      </w:r>
+      <w:r>
+        <w:rPr>
+          <w:rFonts w:ascii="Roboto" w:eastAsia="Roboto" w:hAnsi="Roboto" w:cs="Roboto"/>
+          <w:sz w:val="18"/>
+          <w:szCs w:val="18"/>
+          <w:highlight w:val="white"/>
+        </w:rPr>
+        <w:tab/>
+        <w:t>Durata: 2-3 ore</w:t>
+      </w:r>
+    </w:p>
+    <w:p>
+      <w:pPr>
+        <w:spacing w:before="240" w:after="240"/>
+        <w:rPr>
+          <w:rFonts w:ascii="Roboto" w:eastAsia="Roboto" w:hAnsi="Roboto" w:cs="Roboto"/>
+          <w:sz w:val="18"/>
+          <w:szCs w:val="18"/>
+          <w:highlight w:val="white"/>
+        </w:rPr>
+      </w:pPr>
+      <w:r>
+        <w:rPr>
+          <w:rFonts w:ascii="Roboto" w:eastAsia="Roboto" w:hAnsi="Roboto" w:cs="Roboto"/>
+          <w:sz w:val="18"/>
+          <w:szCs w:val="18"/>
+          <w:highlight w:val="white"/>
+        </w:rPr>
+        <w:tab/>
+        <w:t>•</w:t>
+      </w:r>
+      <w:r>
+        <w:rPr>
+          <w:rFonts w:ascii="Roboto" w:eastAsia="Roboto" w:hAnsi="Roboto" w:cs="Roboto"/>
+          <w:sz w:val="18"/>
+          <w:szCs w:val="18"/>
+          <w:highlight w:val="white"/>
+        </w:rPr>
+        <w:tab/>
+        <w:t>Dislivello: circa 800 m</w:t>
+      </w:r>
+    </w:p>
+    <w:p>
+      <w:pPr>
+        <w:spacing w:before="240" w:after="240"/>
+        <w:rPr>
+          <w:rFonts w:ascii="Roboto" w:eastAsia="Roboto" w:hAnsi="Roboto" w:cs="Roboto"/>
+          <w:sz w:val="18"/>
+          <w:szCs w:val="18"/>
+          <w:highlight w:val="white"/>
+        </w:rPr>
+      </w:pPr>
+      <w:r>
+        <w:rPr>
+          <w:rFonts w:ascii="Roboto" w:eastAsia="Roboto" w:hAnsi="Roboto" w:cs="Roboto"/>
+          <w:sz w:val="18"/>
+          <w:szCs w:val="18"/>
+          <w:highlight w:val="white"/>
+        </w:rPr>
+        <w:t xml:space="preserve">Attraversa boschi e pascoli fino al Rifugio Antonietta al Pialeral, da cui si gode una splendida vista sulla Valsassina e sul Lago di Como. Perfetto per un’escursione di media difficoltà! </w:t>
+      </w:r>
+    </w:p>
+    <w:p>
+      <w:pPr>
+        <w:spacing w:before="240" w:after="240"/>
+        <w:rPr>
+          <w:rFonts w:ascii="Roboto" w:eastAsia="Roboto" w:hAnsi="Roboto" w:cs="Roboto"/>
+          <w:sz w:val="24"/>
+          <w:szCs w:val="24"/>
+          <w:highlight w:val="white"/>
+        </w:rPr>
+      </w:pPr>
+      <w:r>
+        <w:rPr>
+          <w:rFonts w:ascii="Roboto" w:eastAsia="Roboto" w:hAnsi="Roboto" w:cs="Roboto"/>
+          <w:b/>
+          <w:sz w:val="24"/>
+          <w:szCs w:val="24"/>
+          <w:highlight w:val="white"/>
+        </w:rPr>
+        <w:t>Bogani</w:t>
+      </w:r>
+      <w:r>
+        <w:rPr>
+          <w:rFonts w:ascii="Roboto" w:eastAsia="Roboto" w:hAnsi="Roboto" w:cs="Roboto"/>
+          <w:sz w:val="24"/>
+          <w:szCs w:val="24"/>
+          <w:highlight w:val="white"/>
+        </w:rPr>
+        <w:t xml:space="preserve"> </w:t>
+      </w:r>
+    </w:p>
+    <w:p>
+      <w:pPr>
+        <w:spacing w:before="240" w:after="240"/>
+        <w:rPr>
+          <w:rFonts w:ascii="Roboto" w:eastAsia="Roboto" w:hAnsi="Roboto" w:cs="Roboto"/>
+          <w:sz w:val="18"/>
+          <w:szCs w:val="18"/>
+          <w:highlight w:val="white"/>
+        </w:rPr>
+      </w:pPr>
+      <w:r>
+        <w:rPr>
+          <w:rFonts w:ascii="Roboto" w:eastAsia="Roboto" w:hAnsi="Roboto" w:cs="Roboto"/>
+          <w:sz w:val="18"/>
+          <w:szCs w:val="18"/>
+          <w:highlight w:val="white"/>
+        </w:rPr>
+        <w:t>Il sentiero per il Rifugio Bogani è un’escursione immersa nella natura del gruppo delle Grigne, perfetta per chi cerca tranquillità e panorami spettacolari.</w:t>
+      </w:r>
+    </w:p>
+    <w:p>
+      <w:pPr>
+        <w:spacing w:before="240" w:after="240"/>
+        <w:rPr>
+          <w:rFonts w:ascii="Roboto" w:eastAsia="Roboto" w:hAnsi="Roboto" w:cs="Roboto"/>
+          <w:sz w:val="18"/>
+          <w:szCs w:val="18"/>
+          <w:highlight w:val="white"/>
+        </w:rPr>
+      </w:pPr>
+      <w:r>
+        <w:rPr>
+          <w:rFonts w:ascii="Roboto" w:eastAsia="Roboto" w:hAnsi="Roboto" w:cs="Roboto"/>
+          <w:sz w:val="18"/>
+          <w:szCs w:val="18"/>
+          <w:highlight w:val="white"/>
+        </w:rPr>
+        <w:tab/>
+        <w:t>•</w:t>
+      </w:r>
+      <w:r>
+        <w:rPr>
+          <w:rFonts w:ascii="Roboto" w:eastAsia="Roboto" w:hAnsi="Roboto" w:cs="Roboto"/>
+          <w:sz w:val="18"/>
+          <w:szCs w:val="18"/>
+          <w:highlight w:val="white"/>
+        </w:rPr>
+        <w:tab/>
+        <w:t>Lunghezza: circa 7 km</w:t>
+      </w:r>
+    </w:p>
+    <w:p>
+      <w:pPr>
+        <w:spacing w:before="240" w:after="240"/>
+        <w:rPr>
+          <w:rFonts w:ascii="Roboto" w:eastAsia="Roboto" w:hAnsi="Roboto" w:cs="Roboto"/>
+          <w:sz w:val="18"/>
+          <w:szCs w:val="18"/>
+          <w:highlight w:val="white"/>
+        </w:rPr>
+      </w:pPr>
+      <w:r>
+        <w:rPr>
+          <w:rFonts w:ascii="Roboto" w:eastAsia="Roboto" w:hAnsi="Roboto" w:cs="Roboto"/>
+          <w:sz w:val="18"/>
+          <w:szCs w:val="18"/>
+          <w:highlight w:val="white"/>
+        </w:rPr>
+        <w:tab/>
+        <w:t>•</w:t>
+      </w:r>
+      <w:r>
+        <w:rPr>
+          <w:rFonts w:ascii="Roboto" w:eastAsia="Roboto" w:hAnsi="Roboto" w:cs="Roboto"/>
+          <w:sz w:val="18"/>
+          <w:szCs w:val="18"/>
+          <w:highlight w:val="white"/>
+        </w:rPr>
+        <w:tab/>
+        <w:t>Durata: 2,5-3 ore</w:t>
+      </w:r>
+    </w:p>
+    <w:p>
+      <w:pPr>
+        <w:spacing w:before="240" w:after="240"/>
+        <w:rPr>
+          <w:rFonts w:ascii="Roboto" w:eastAsia="Roboto" w:hAnsi="Roboto" w:cs="Roboto"/>
+          <w:sz w:val="18"/>
+          <w:szCs w:val="18"/>
+          <w:highlight w:val="white"/>
+        </w:rPr>
+      </w:pPr>
+      <w:r>
+        <w:rPr>
+          <w:rFonts w:ascii="Roboto" w:eastAsia="Roboto" w:hAnsi="Roboto" w:cs="Roboto"/>
+          <w:sz w:val="18"/>
+          <w:szCs w:val="18"/>
+          <w:highlight w:val="white"/>
+        </w:rPr>
+        <w:tab/>
+        <w:t>•</w:t>
+      </w:r>
+      <w:r>
+        <w:rPr>
+          <w:rFonts w:ascii="Roboto" w:eastAsia="Roboto" w:hAnsi="Roboto" w:cs="Roboto"/>
+          <w:sz w:val="18"/>
+          <w:szCs w:val="18"/>
+          <w:highlight w:val="white"/>
+        </w:rPr>
+        <w:tab/>
+        <w:t>Dislivello: circa 900 m</w:t>
+      </w:r>
+    </w:p>
+    <w:p>
+      <w:pPr>
+        <w:spacing w:before="240" w:after="240"/>
+        <w:rPr>
+          <w:rFonts w:ascii="Roboto" w:eastAsia="Roboto" w:hAnsi="Roboto" w:cs="Roboto"/>
+          <w:sz w:val="18"/>
+          <w:szCs w:val="18"/>
+          <w:highlight w:val="white"/>
+        </w:rPr>
+      </w:pPr>
+      <w:r>
+        <w:rPr>
+          <w:rFonts w:ascii="Roboto" w:eastAsia="Roboto" w:hAnsi="Roboto" w:cs="Roboto"/>
+          <w:sz w:val="18"/>
+          <w:szCs w:val="18"/>
+          <w:highlight w:val="white"/>
+        </w:rPr>
+        <w:t>Il percorso attraversa boschi e valloni rocciosi, offrendo scorci suggestivi fino al Rifugio Bogani, situato ai piedi della Grigna Settentrionale. Una meta ideale per escursionisti esperti e amanti della montagna autentica!</w:t>
+      </w:r>
+    </w:p>
+    <w:p>
+      <w:pPr>
+        <w:spacing w:before="240" w:after="240"/>
+        <w:rPr>
+          <w:rFonts w:ascii="Roboto" w:eastAsia="Roboto" w:hAnsi="Roboto" w:cs="Roboto"/>
+          <w:b/>
+          <w:sz w:val="24"/>
+          <w:szCs w:val="24"/>
+          <w:highlight w:val="white"/>
+        </w:rPr>
+      </w:pPr>
+      <w:r>
+        <w:rPr>
+          <w:rFonts w:ascii="Roboto" w:eastAsia="Roboto" w:hAnsi="Roboto" w:cs="Roboto"/>
+          <w:b/>
+          <w:sz w:val="24"/>
+          <w:szCs w:val="24"/>
+          <w:highlight w:val="white"/>
+        </w:rPr>
+        <w:t xml:space="preserve">Val Biandino </w:t>
+      </w:r>
+    </w:p>
+    <w:p>
+      <w:pPr>
+        <w:spacing w:before="240" w:after="240"/>
+        <w:rPr>
+          <w:rFonts w:ascii="Roboto" w:eastAsia="Roboto" w:hAnsi="Roboto" w:cs="Roboto"/>
+          <w:sz w:val="18"/>
+          <w:szCs w:val="18"/>
+          <w:highlight w:val="white"/>
+        </w:rPr>
+      </w:pPr>
+      <w:r>
+        <w:rPr>
+          <w:rFonts w:ascii="Roboto" w:eastAsia="Roboto" w:hAnsi="Roboto" w:cs="Roboto"/>
+          <w:sz w:val="18"/>
+          <w:szCs w:val="18"/>
+          <w:highlight w:val="white"/>
+        </w:rPr>
+        <w:t>Il sentiero per il Rifugio Val Biandino è un’escursione suggestiva che si addentra in una valle incontaminata, tra boschi e pascoli alpini.</w:t>
+      </w:r>
+    </w:p>
+    <w:p>
+      <w:pPr>
+        <w:spacing w:before="240" w:after="240"/>
+        <w:rPr>
+          <w:rFonts w:ascii="Roboto" w:eastAsia="Roboto" w:hAnsi="Roboto" w:cs="Roboto"/>
+          <w:sz w:val="18"/>
+          <w:szCs w:val="18"/>
+          <w:highlight w:val="white"/>
+        </w:rPr>
+      </w:pPr>
+      <w:r>
+        <w:rPr>
+          <w:rFonts w:ascii="Roboto" w:eastAsia="Roboto" w:hAnsi="Roboto" w:cs="Roboto"/>
+          <w:sz w:val="18"/>
+          <w:szCs w:val="18"/>
+          <w:highlight w:val="white"/>
+        </w:rPr>
+        <w:tab/>
+        <w:t>•</w:t>
+      </w:r>
+      <w:r>
+        <w:rPr>
+          <w:rFonts w:ascii="Roboto" w:eastAsia="Roboto" w:hAnsi="Roboto" w:cs="Roboto"/>
+          <w:sz w:val="18"/>
+          <w:szCs w:val="18"/>
+          <w:highlight w:val="white"/>
+        </w:rPr>
+        <w:tab/>
+        <w:t>Lunghezza: circa 8 km</w:t>
+      </w:r>
+    </w:p>
+    <w:p>
+      <w:pPr>
+        <w:spacing w:before="240" w:after="240"/>
+        <w:rPr>
+          <w:rFonts w:ascii="Roboto" w:eastAsia="Roboto" w:hAnsi="Roboto" w:cs="Roboto"/>
+          <w:sz w:val="18"/>
+          <w:szCs w:val="18"/>
+          <w:highlight w:val="white"/>
+        </w:rPr>
+      </w:pPr>
+      <w:r>
+        <w:rPr>
+          <w:rFonts w:ascii="Roboto" w:eastAsia="Roboto" w:hAnsi="Roboto" w:cs="Roboto"/>
+          <w:sz w:val="18"/>
+          <w:szCs w:val="18"/>
+          <w:highlight w:val="white"/>
+        </w:rPr>
+        <w:tab/>
+        <w:t>•</w:t>
+      </w:r>
+      <w:r>
+        <w:rPr>
+          <w:rFonts w:ascii="Roboto" w:eastAsia="Roboto" w:hAnsi="Roboto" w:cs="Roboto"/>
+          <w:sz w:val="18"/>
+          <w:szCs w:val="18"/>
+          <w:highlight w:val="white"/>
+        </w:rPr>
+        <w:tab/>
+        <w:t>Durata: 2,5-3 ore</w:t>
+      </w:r>
+    </w:p>
+    <w:p>
+      <w:pPr>
+        <w:spacing w:before="240" w:after="240"/>
+        <w:rPr>
+          <w:rFonts w:ascii="Roboto" w:eastAsia="Roboto" w:hAnsi="Roboto" w:cs="Roboto"/>
+          <w:sz w:val="18"/>
+          <w:szCs w:val="18"/>
+          <w:highlight w:val="white"/>
+        </w:rPr>
+      </w:pPr>
+      <w:r>
+        <w:rPr>
+          <w:rFonts w:ascii="Roboto" w:eastAsia="Roboto" w:hAnsi="Roboto" w:cs="Roboto"/>
+          <w:sz w:val="18"/>
+          <w:szCs w:val="18"/>
+          <w:highlight w:val="white"/>
+        </w:rPr>
+        <w:tab/>
+        <w:t>•</w:t>
+      </w:r>
+      <w:r>
+        <w:rPr>
+          <w:rFonts w:ascii="Roboto" w:eastAsia="Roboto" w:hAnsi="Roboto" w:cs="Roboto"/>
+          <w:sz w:val="18"/>
+          <w:szCs w:val="18"/>
+          <w:highlight w:val="white"/>
+        </w:rPr>
+        <w:tab/>
+        <w:t>Dislivello: circa 700 m</w:t>
+      </w:r>
+    </w:p>
+    <w:p>
+      <w:pPr>
+        <w:spacing w:before="240" w:after="240"/>
+        <w:rPr>
+          <w:rFonts w:ascii="Roboto" w:eastAsia="Roboto" w:hAnsi="Roboto" w:cs="Roboto"/>
+          <w:sz w:val="18"/>
+          <w:szCs w:val="18"/>
+          <w:highlight w:val="white"/>
+        </w:rPr>
+      </w:pPr>
+      <w:r>
+        <w:rPr>
+          <w:rFonts w:ascii="Roboto" w:eastAsia="Roboto" w:hAnsi="Roboto" w:cs="Roboto"/>
+          <w:sz w:val="18"/>
+          <w:szCs w:val="18"/>
+          <w:highlight w:val="white"/>
+        </w:rPr>
+        <w:t>Il percorso conduce lungo un’antica mulattiera fino al rifugio, situato in un’ampia conca verdeggiante. Un’escursione adatta a tutti, perfetta per chi vuole immergersi nella tranquillità della natura!</w:t>
+      </w:r>
+    </w:p>
+    <w:p>
+      <w:pPr>
+        <w:spacing w:before="240" w:after="240"/>
+        <w:rPr>
+          <w:rFonts w:ascii="Roboto" w:eastAsia="Roboto" w:hAnsi="Roboto" w:cs="Roboto"/>
+          <w:b/>
+          <w:sz w:val="18"/>
+          <w:szCs w:val="18"/>
+          <w:highlight w:val="white"/>
+        </w:rPr>
+      </w:pPr>
+      <w:r>
+        <w:rPr>
+          <w:rFonts w:ascii="Roboto" w:eastAsia="Roboto" w:hAnsi="Roboto" w:cs="Roboto"/>
+          <w:b/>
+          <w:sz w:val="24"/>
+          <w:szCs w:val="24"/>
+          <w:highlight w:val="white"/>
+        </w:rPr>
+        <w:t>Briosch</w:t>
+      </w:r>
+      <w:r>
+        <w:rPr>
+          <w:rFonts w:ascii="Roboto" w:eastAsia="Roboto" w:hAnsi="Roboto" w:cs="Roboto"/>
+          <w:b/>
+          <w:sz w:val="18"/>
+          <w:szCs w:val="18"/>
+          <w:highlight w:val="white"/>
+        </w:rPr>
+        <w:t>i</w:t>
+      </w:r>
+    </w:p>
+    <w:p>
+      <w:pPr>
+        <w:spacing w:before="240" w:after="240"/>
+        <w:rPr>
+          <w:rFonts w:ascii="Roboto" w:eastAsia="Roboto" w:hAnsi="Roboto" w:cs="Roboto"/>
+          <w:sz w:val="18"/>
+          <w:szCs w:val="18"/>
+          <w:highlight w:val="white"/>
+        </w:rPr>
+      </w:pPr>
+      <w:r>
+        <w:rPr>
+          <w:rFonts w:ascii="Roboto" w:eastAsia="Roboto" w:hAnsi="Roboto" w:cs="Roboto"/>
+          <w:sz w:val="18"/>
+          <w:szCs w:val="18"/>
+          <w:highlight w:val="white"/>
+        </w:rPr>
+        <w:t>Il sentiero per il Rifugio Brioschi è un’emozionante ascesa fino alla vetta della Grigna Settentrionale (2.410 m), regalando panorami spettacolari sulle Alpi e sul Lago di Como.</w:t>
+      </w:r>
+    </w:p>
+    <w:p>
+      <w:pPr>
+        <w:spacing w:before="240" w:after="240"/>
+        <w:rPr>
+          <w:rFonts w:ascii="Roboto" w:eastAsia="Roboto" w:hAnsi="Roboto" w:cs="Roboto"/>
+          <w:sz w:val="18"/>
+          <w:szCs w:val="18"/>
+          <w:highlight w:val="white"/>
+        </w:rPr>
+      </w:pPr>
+      <w:r>
+        <w:rPr>
+          <w:rFonts w:ascii="Roboto" w:eastAsia="Roboto" w:hAnsi="Roboto" w:cs="Roboto"/>
+          <w:sz w:val="18"/>
+          <w:szCs w:val="18"/>
+          <w:highlight w:val="white"/>
+        </w:rPr>
+        <w:tab/>
+        <w:t>•</w:t>
+      </w:r>
+      <w:r>
+        <w:rPr>
+          <w:rFonts w:ascii="Roboto" w:eastAsia="Roboto" w:hAnsi="Roboto" w:cs="Roboto"/>
+          <w:sz w:val="18"/>
+          <w:szCs w:val="18"/>
+          <w:highlight w:val="white"/>
+        </w:rPr>
+        <w:tab/>
+        <w:t>Lunghezza: circa 9 km</w:t>
+      </w:r>
+    </w:p>
+    <w:p>
+      <w:pPr>
+        <w:spacing w:before="240" w:after="240"/>
+        <w:rPr>
+          <w:rFonts w:ascii="Roboto" w:eastAsia="Roboto" w:hAnsi="Roboto" w:cs="Roboto"/>
+          <w:sz w:val="18"/>
+          <w:szCs w:val="18"/>
+          <w:highlight w:val="white"/>
+        </w:rPr>
+      </w:pPr>
+      <w:r>
+        <w:rPr>
+          <w:rFonts w:ascii="Roboto" w:eastAsia="Roboto" w:hAnsi="Roboto" w:cs="Roboto"/>
+          <w:sz w:val="18"/>
+          <w:szCs w:val="18"/>
+          <w:highlight w:val="white"/>
+        </w:rPr>
+        <w:tab/>
+        <w:t>•</w:t>
+      </w:r>
+      <w:r>
+        <w:rPr>
+          <w:rFonts w:ascii="Roboto" w:eastAsia="Roboto" w:hAnsi="Roboto" w:cs="Roboto"/>
+          <w:sz w:val="18"/>
+          <w:szCs w:val="18"/>
+          <w:highlight w:val="white"/>
+        </w:rPr>
+        <w:tab/>
+        <w:t>Durata: 4-5 ore</w:t>
+      </w:r>
+    </w:p>
+    <w:p>
+      <w:pPr>
+        <w:spacing w:before="240" w:after="240"/>
+        <w:rPr>
+          <w:rFonts w:ascii="Roboto" w:eastAsia="Roboto" w:hAnsi="Roboto" w:cs="Roboto"/>
+          <w:sz w:val="18"/>
+          <w:szCs w:val="18"/>
+          <w:highlight w:val="white"/>
+        </w:rPr>
+      </w:pPr>
+      <w:r>
+        <w:rPr>
+          <w:rFonts w:ascii="Roboto" w:eastAsia="Roboto" w:hAnsi="Roboto" w:cs="Roboto"/>
+          <w:sz w:val="18"/>
+          <w:szCs w:val="18"/>
+          <w:highlight w:val="white"/>
+        </w:rPr>
+        <w:tab/>
+        <w:t>•</w:t>
+      </w:r>
+      <w:r>
+        <w:rPr>
+          <w:rFonts w:ascii="Roboto" w:eastAsia="Roboto" w:hAnsi="Roboto" w:cs="Roboto"/>
+          <w:sz w:val="18"/>
+          <w:szCs w:val="18"/>
+          <w:highlight w:val="white"/>
+        </w:rPr>
+        <w:tab/>
+        <w:t>Dislivello: circa 1.500 m</w:t>
+      </w:r>
+    </w:p>
+    <w:p>
+      <w:pPr>
+        <w:spacing w:before="240" w:after="240"/>
+        <w:rPr>
+          <w:rFonts w:ascii="Roboto" w:eastAsia="Roboto" w:hAnsi="Roboto" w:cs="Roboto"/>
+          <w:sz w:val="18"/>
+          <w:szCs w:val="18"/>
+          <w:highlight w:val="white"/>
+        </w:rPr>
+      </w:pPr>
+      <w:r>
+        <w:rPr>
+          <w:rFonts w:ascii="Roboto" w:eastAsia="Roboto" w:hAnsi="Roboto" w:cs="Roboto"/>
+          <w:sz w:val="18"/>
+          <w:szCs w:val="18"/>
+          <w:highlight w:val="white"/>
+        </w:rPr>
+        <w:t>Il percorso, impegnativo ma appagante, attraversa boschi, pascoli e tratti rocciosi, conducendo fino al rifugio, posto sulla cima della montagna. Perfetto per escursionisti esperti in cerca di un’esperienza mozzafiato!</w:t>
+      </w:r>
+    </w:p>
+    <w:p>
+      <w:pPr>
+        <w:spacing w:before="240" w:after="240"/>
+        <w:rPr>
+          <w:rFonts w:ascii="Roboto" w:eastAsia="Roboto" w:hAnsi="Roboto" w:cs="Roboto"/>
+          <w:sz w:val="24"/>
+          <w:szCs w:val="24"/>
+          <w:highlight w:val="white"/>
+        </w:rPr>
+      </w:pPr>
+      <w:r>
+        <w:rPr>
+          <w:rFonts w:ascii="Roboto" w:eastAsia="Roboto" w:hAnsi="Roboto" w:cs="Roboto"/>
+          <w:b/>
+          <w:sz w:val="24"/>
+          <w:szCs w:val="24"/>
+          <w:highlight w:val="white"/>
+        </w:rPr>
+        <w:lastRenderedPageBreak/>
+        <w:t>Brunino</w:t>
+      </w:r>
+      <w:r>
+        <w:rPr>
+          <w:rFonts w:ascii="Roboto" w:eastAsia="Roboto" w:hAnsi="Roboto" w:cs="Roboto"/>
+          <w:sz w:val="24"/>
+          <w:szCs w:val="24"/>
+          <w:highlight w:val="white"/>
+        </w:rPr>
+        <w:t xml:space="preserve"> </w:t>
+      </w:r>
+    </w:p>
+    <w:p>
+      <w:pPr>
+        <w:spacing w:before="240" w:after="240"/>
+        <w:rPr>
+          <w:rFonts w:ascii="Roboto" w:eastAsia="Roboto" w:hAnsi="Roboto" w:cs="Roboto"/>
+          <w:sz w:val="18"/>
+          <w:szCs w:val="18"/>
+          <w:highlight w:val="white"/>
+        </w:rPr>
+      </w:pPr>
+      <w:r>
+        <w:rPr>
+          <w:rFonts w:ascii="Roboto" w:eastAsia="Roboto" w:hAnsi="Roboto" w:cs="Roboto"/>
+          <w:sz w:val="18"/>
+          <w:szCs w:val="18"/>
+          <w:highlight w:val="white"/>
+        </w:rPr>
+        <w:t>Il sentiero per l’Agriturismo Brunino è un’escursione breve ma panoramica, ideale per una giornata immersa nella natura con vista sulla Valsassina.</w:t>
+      </w:r>
+    </w:p>
+    <w:p>
+      <w:pPr>
+        <w:spacing w:before="240" w:after="240"/>
+        <w:rPr>
+          <w:rFonts w:ascii="Roboto" w:eastAsia="Roboto" w:hAnsi="Roboto" w:cs="Roboto"/>
+          <w:sz w:val="18"/>
+          <w:szCs w:val="18"/>
+          <w:highlight w:val="white"/>
+        </w:rPr>
+      </w:pPr>
+      <w:r>
+        <w:rPr>
+          <w:rFonts w:ascii="Roboto" w:eastAsia="Roboto" w:hAnsi="Roboto" w:cs="Roboto"/>
+          <w:sz w:val="18"/>
+          <w:szCs w:val="18"/>
+          <w:highlight w:val="white"/>
+        </w:rPr>
+        <w:tab/>
+        <w:t>•</w:t>
+      </w:r>
+      <w:r>
+        <w:rPr>
+          <w:rFonts w:ascii="Roboto" w:eastAsia="Roboto" w:hAnsi="Roboto" w:cs="Roboto"/>
+          <w:sz w:val="18"/>
+          <w:szCs w:val="18"/>
+          <w:highlight w:val="white"/>
+        </w:rPr>
+        <w:tab/>
+        <w:t>Lunghezza: circa 4 km</w:t>
+      </w:r>
+    </w:p>
+    <w:p>
+      <w:pPr>
+        <w:spacing w:before="240" w:after="240"/>
+        <w:rPr>
+          <w:rFonts w:ascii="Roboto" w:eastAsia="Roboto" w:hAnsi="Roboto" w:cs="Roboto"/>
+          <w:sz w:val="18"/>
+          <w:szCs w:val="18"/>
+          <w:highlight w:val="white"/>
+        </w:rPr>
+      </w:pPr>
+      <w:r>
+        <w:rPr>
+          <w:rFonts w:ascii="Roboto" w:eastAsia="Roboto" w:hAnsi="Roboto" w:cs="Roboto"/>
+          <w:sz w:val="18"/>
+          <w:szCs w:val="18"/>
+          <w:highlight w:val="white"/>
+        </w:rPr>
+        <w:tab/>
+        <w:t>•</w:t>
+      </w:r>
+      <w:r>
+        <w:rPr>
+          <w:rFonts w:ascii="Roboto" w:eastAsia="Roboto" w:hAnsi="Roboto" w:cs="Roboto"/>
+          <w:sz w:val="18"/>
+          <w:szCs w:val="18"/>
+          <w:highlight w:val="white"/>
+        </w:rPr>
+        <w:tab/>
+        <w:t>Durata: 1,5-2 ore</w:t>
+      </w:r>
+    </w:p>
+    <w:p>
+      <w:pPr>
+        <w:spacing w:before="240" w:after="240"/>
+        <w:rPr>
+          <w:rFonts w:ascii="Roboto" w:eastAsia="Roboto" w:hAnsi="Roboto" w:cs="Roboto"/>
+          <w:sz w:val="18"/>
+          <w:szCs w:val="18"/>
+          <w:highlight w:val="white"/>
+        </w:rPr>
+      </w:pPr>
+      <w:r>
+        <w:rPr>
+          <w:rFonts w:ascii="Roboto" w:eastAsia="Roboto" w:hAnsi="Roboto" w:cs="Roboto"/>
+          <w:sz w:val="18"/>
+          <w:szCs w:val="18"/>
+          <w:highlight w:val="white"/>
+        </w:rPr>
+        <w:tab/>
+        <w:t>•</w:t>
+      </w:r>
+      <w:r>
+        <w:rPr>
+          <w:rFonts w:ascii="Roboto" w:eastAsia="Roboto" w:hAnsi="Roboto" w:cs="Roboto"/>
+          <w:sz w:val="18"/>
+          <w:szCs w:val="18"/>
+          <w:highlight w:val="white"/>
+        </w:rPr>
+        <w:tab/>
+        <w:t>Dislivello: circa 400 m</w:t>
+      </w:r>
+    </w:p>
+    <w:p>
+      <w:pPr>
+        <w:spacing w:before="240" w:after="240"/>
+        <w:rPr>
+          <w:rFonts w:ascii="Roboto" w:eastAsia="Roboto" w:hAnsi="Roboto" w:cs="Roboto"/>
+          <w:sz w:val="18"/>
+          <w:szCs w:val="18"/>
+          <w:highlight w:val="white"/>
+        </w:rPr>
+      </w:pPr>
+      <w:r>
+        <w:rPr>
+          <w:rFonts w:ascii="Roboto" w:eastAsia="Roboto" w:hAnsi="Roboto" w:cs="Roboto"/>
+          <w:sz w:val="18"/>
+          <w:szCs w:val="18"/>
+          <w:highlight w:val="white"/>
+        </w:rPr>
+        <w:t>Il percorso si snoda tra boschi e prati fino all’agriturismo, dove è possibile gustare piatti tipici e rilassarsi in un ambiente autentico. Perfetto per famiglie e camminatori alla ricerca di una meta accogliente e facilmente raggiungibile!</w:t>
+      </w:r>
+    </w:p>
+    <w:p>
+      <w:pPr>
+        <w:spacing w:before="240" w:after="240"/>
+        <w:rPr>
+          <w:rFonts w:ascii="Roboto" w:eastAsia="Roboto" w:hAnsi="Roboto" w:cs="Roboto"/>
+          <w:sz w:val="24"/>
+          <w:szCs w:val="24"/>
+          <w:highlight w:val="white"/>
+        </w:rPr>
+      </w:pPr>
+      <w:r>
+        <w:rPr>
+          <w:rFonts w:ascii="Roboto" w:eastAsia="Roboto" w:hAnsi="Roboto" w:cs="Roboto"/>
+          <w:b/>
+          <w:sz w:val="24"/>
+          <w:szCs w:val="24"/>
+          <w:highlight w:val="white"/>
+        </w:rPr>
+        <w:t>Grignetta</w:t>
+      </w:r>
+      <w:r>
+        <w:rPr>
+          <w:rFonts w:ascii="Roboto" w:eastAsia="Roboto" w:hAnsi="Roboto" w:cs="Roboto"/>
+          <w:sz w:val="24"/>
+          <w:szCs w:val="24"/>
+          <w:highlight w:val="white"/>
+        </w:rPr>
+        <w:t xml:space="preserve"> </w:t>
+      </w:r>
+    </w:p>
+    <w:p>
+      <w:pPr>
+        <w:spacing w:before="240" w:after="240"/>
+        <w:rPr>
+          <w:rFonts w:ascii="Roboto" w:eastAsia="Roboto" w:hAnsi="Roboto" w:cs="Roboto"/>
+          <w:sz w:val="18"/>
+          <w:szCs w:val="18"/>
+          <w:highlight w:val="white"/>
+        </w:rPr>
+      </w:pPr>
+      <w:r>
+        <w:rPr>
+          <w:rFonts w:ascii="Roboto" w:eastAsia="Roboto" w:hAnsi="Roboto" w:cs="Roboto"/>
+          <w:sz w:val="18"/>
+          <w:szCs w:val="18"/>
+          <w:highlight w:val="white"/>
+        </w:rPr>
+        <w:t>Il sentiero per la Grignetta (Grigna Meridionale, 2.184 m) è un’ascensione spettacolare tra guglie rocciose e panorami mozzafiato sulle Alpi e sul Lago di Como.</w:t>
+      </w:r>
+    </w:p>
+    <w:p>
+      <w:pPr>
+        <w:spacing w:before="240" w:after="240"/>
+        <w:rPr>
+          <w:rFonts w:ascii="Roboto" w:eastAsia="Roboto" w:hAnsi="Roboto" w:cs="Roboto"/>
+          <w:sz w:val="18"/>
+          <w:szCs w:val="18"/>
+          <w:highlight w:val="white"/>
+        </w:rPr>
+      </w:pPr>
+      <w:r>
+        <w:rPr>
+          <w:rFonts w:ascii="Roboto" w:eastAsia="Roboto" w:hAnsi="Roboto" w:cs="Roboto"/>
+          <w:sz w:val="18"/>
+          <w:szCs w:val="18"/>
+          <w:highlight w:val="white"/>
+        </w:rPr>
+        <w:tab/>
+        <w:t>•</w:t>
+      </w:r>
+      <w:r>
+        <w:rPr>
+          <w:rFonts w:ascii="Roboto" w:eastAsia="Roboto" w:hAnsi="Roboto" w:cs="Roboto"/>
+          <w:sz w:val="18"/>
+          <w:szCs w:val="18"/>
+          <w:highlight w:val="white"/>
+        </w:rPr>
+        <w:tab/>
+        <w:t>Lunghezza: circa 7 km</w:t>
+      </w:r>
+    </w:p>
+    <w:p>
+      <w:pPr>
+        <w:spacing w:before="240" w:after="240"/>
+        <w:rPr>
+          <w:rFonts w:ascii="Roboto" w:eastAsia="Roboto" w:hAnsi="Roboto" w:cs="Roboto"/>
+          <w:sz w:val="18"/>
+          <w:szCs w:val="18"/>
+          <w:highlight w:val="white"/>
+        </w:rPr>
+      </w:pPr>
+      <w:r>
+        <w:rPr>
+          <w:rFonts w:ascii="Roboto" w:eastAsia="Roboto" w:hAnsi="Roboto" w:cs="Roboto"/>
+          <w:sz w:val="18"/>
+          <w:szCs w:val="18"/>
+          <w:highlight w:val="white"/>
+        </w:rPr>
+        <w:tab/>
+        <w:t>•</w:t>
+      </w:r>
+      <w:r>
+        <w:rPr>
+          <w:rFonts w:ascii="Roboto" w:eastAsia="Roboto" w:hAnsi="Roboto" w:cs="Roboto"/>
+          <w:sz w:val="18"/>
+          <w:szCs w:val="18"/>
+          <w:highlight w:val="white"/>
+        </w:rPr>
+        <w:tab/>
+        <w:t>Durata: 3,5-4,5 ore</w:t>
+      </w:r>
+    </w:p>
+    <w:p>
+      <w:pPr>
+        <w:spacing w:before="240" w:after="240"/>
+        <w:rPr>
+          <w:rFonts w:ascii="Roboto" w:eastAsia="Roboto" w:hAnsi="Roboto" w:cs="Roboto"/>
+          <w:sz w:val="18"/>
+          <w:szCs w:val="18"/>
+          <w:highlight w:val="white"/>
+        </w:rPr>
+      </w:pPr>
+      <w:r>
+        <w:rPr>
+          <w:rFonts w:ascii="Roboto" w:eastAsia="Roboto" w:hAnsi="Roboto" w:cs="Roboto"/>
+          <w:sz w:val="18"/>
+          <w:szCs w:val="18"/>
+          <w:highlight w:val="white"/>
+        </w:rPr>
+        <w:tab/>
+        <w:t>•</w:t>
+      </w:r>
+      <w:r>
+        <w:rPr>
+          <w:rFonts w:ascii="Roboto" w:eastAsia="Roboto" w:hAnsi="Roboto" w:cs="Roboto"/>
+          <w:sz w:val="18"/>
+          <w:szCs w:val="18"/>
+          <w:highlight w:val="white"/>
+        </w:rPr>
+        <w:tab/>
+        <w:t>Dislivello: circa 1.000 m</w:t>
+      </w:r>
+    </w:p>
+    <w:p>
+      <w:pPr>
+        <w:spacing w:before="240" w:after="240"/>
+        <w:rPr>
+          <w:rFonts w:ascii="Roboto" w:eastAsia="Roboto" w:hAnsi="Roboto" w:cs="Roboto"/>
+          <w:sz w:val="18"/>
+          <w:szCs w:val="18"/>
+          <w:highlight w:val="white"/>
+        </w:rPr>
+      </w:pPr>
+      <w:r>
+        <w:rPr>
+          <w:rFonts w:ascii="Roboto" w:eastAsia="Roboto" w:hAnsi="Roboto" w:cs="Roboto"/>
+          <w:sz w:val="18"/>
+          <w:szCs w:val="18"/>
+          <w:highlight w:val="white"/>
+        </w:rPr>
+        <w:t>L’itinerario attraversa boschi e tratti rocciosi, con passaggi attrezzati nei percorsi più impegnativi. Una salita affascinante, consigliata a escursionisti esperti in cerca di avventura e viste incredibili!</w:t>
+      </w:r>
+    </w:p>
+    <w:p>
+      <w:pPr>
+        <w:spacing w:before="240" w:after="240"/>
+        <w:rPr>
+          <w:rFonts w:ascii="Roboto" w:eastAsia="Roboto" w:hAnsi="Roboto" w:cs="Roboto"/>
+          <w:sz w:val="24"/>
+          <w:szCs w:val="24"/>
+          <w:highlight w:val="white"/>
+        </w:rPr>
+      </w:pPr>
+      <w:r>
+        <w:rPr>
+          <w:rFonts w:ascii="Roboto" w:eastAsia="Roboto" w:hAnsi="Roboto" w:cs="Roboto"/>
+          <w:b/>
+          <w:sz w:val="24"/>
+          <w:szCs w:val="24"/>
+          <w:highlight w:val="white"/>
+        </w:rPr>
+        <w:t>Riva</w:t>
+      </w:r>
+      <w:r>
+        <w:rPr>
+          <w:rFonts w:ascii="Roboto" w:eastAsia="Roboto" w:hAnsi="Roboto" w:cs="Roboto"/>
+          <w:sz w:val="24"/>
+          <w:szCs w:val="24"/>
+          <w:highlight w:val="white"/>
+        </w:rPr>
+        <w:t xml:space="preserve"> </w:t>
+      </w:r>
+    </w:p>
+    <w:p>
+      <w:pPr>
+        <w:spacing w:before="240" w:after="240"/>
+        <w:rPr>
+          <w:rFonts w:ascii="Roboto" w:eastAsia="Roboto" w:hAnsi="Roboto" w:cs="Roboto"/>
+          <w:sz w:val="18"/>
+          <w:szCs w:val="18"/>
+          <w:highlight w:val="white"/>
+        </w:rPr>
+      </w:pPr>
+      <w:r>
+        <w:rPr>
+          <w:rFonts w:ascii="Roboto" w:eastAsia="Roboto" w:hAnsi="Roboto" w:cs="Roboto"/>
+          <w:sz w:val="18"/>
+          <w:szCs w:val="18"/>
+          <w:highlight w:val="white"/>
+        </w:rPr>
+        <w:t>Il sentiero per il Rifugio Riva è un’escursione piacevole e immersa nel verde, perfetta per chi cerca una camminata rilassante con splendidi panorami sulla Valsassina.</w:t>
+      </w:r>
+    </w:p>
+    <w:p>
+      <w:pPr>
+        <w:spacing w:before="240" w:after="240"/>
+        <w:rPr>
+          <w:rFonts w:ascii="Roboto" w:eastAsia="Roboto" w:hAnsi="Roboto" w:cs="Roboto"/>
+          <w:sz w:val="18"/>
+          <w:szCs w:val="18"/>
+          <w:highlight w:val="white"/>
+        </w:rPr>
+      </w:pPr>
+      <w:r>
+        <w:rPr>
+          <w:rFonts w:ascii="Roboto" w:eastAsia="Roboto" w:hAnsi="Roboto" w:cs="Roboto"/>
+          <w:sz w:val="18"/>
+          <w:szCs w:val="18"/>
+          <w:highlight w:val="white"/>
+        </w:rPr>
+        <w:tab/>
+        <w:t>•</w:t>
+      </w:r>
+      <w:r>
+        <w:rPr>
+          <w:rFonts w:ascii="Roboto" w:eastAsia="Roboto" w:hAnsi="Roboto" w:cs="Roboto"/>
+          <w:sz w:val="18"/>
+          <w:szCs w:val="18"/>
+          <w:highlight w:val="white"/>
+        </w:rPr>
+        <w:tab/>
+        <w:t>Lunghezza: circa 5 km</w:t>
+      </w:r>
+    </w:p>
+    <w:p>
+      <w:pPr>
+        <w:spacing w:before="240" w:after="240"/>
+        <w:rPr>
+          <w:rFonts w:ascii="Roboto" w:eastAsia="Roboto" w:hAnsi="Roboto" w:cs="Roboto"/>
+          <w:sz w:val="18"/>
+          <w:szCs w:val="18"/>
+          <w:highlight w:val="white"/>
+        </w:rPr>
+      </w:pPr>
+      <w:r>
+        <w:rPr>
+          <w:rFonts w:ascii="Roboto" w:eastAsia="Roboto" w:hAnsi="Roboto" w:cs="Roboto"/>
+          <w:sz w:val="18"/>
+          <w:szCs w:val="18"/>
+          <w:highlight w:val="white"/>
+        </w:rPr>
+        <w:tab/>
+        <w:t>•</w:t>
+      </w:r>
+      <w:r>
+        <w:rPr>
+          <w:rFonts w:ascii="Roboto" w:eastAsia="Roboto" w:hAnsi="Roboto" w:cs="Roboto"/>
+          <w:sz w:val="18"/>
+          <w:szCs w:val="18"/>
+          <w:highlight w:val="white"/>
+        </w:rPr>
+        <w:tab/>
+        <w:t>Durata: 2 ore</w:t>
+      </w:r>
+    </w:p>
+    <w:p>
+      <w:pPr>
+        <w:spacing w:before="240" w:after="240"/>
+        <w:rPr>
+          <w:rFonts w:ascii="Roboto" w:eastAsia="Roboto" w:hAnsi="Roboto" w:cs="Roboto"/>
+          <w:sz w:val="18"/>
+          <w:szCs w:val="18"/>
+          <w:highlight w:val="white"/>
+        </w:rPr>
+      </w:pPr>
+      <w:r>
+        <w:rPr>
+          <w:rFonts w:ascii="Roboto" w:eastAsia="Roboto" w:hAnsi="Roboto" w:cs="Roboto"/>
+          <w:sz w:val="18"/>
+          <w:szCs w:val="18"/>
+          <w:highlight w:val="white"/>
+        </w:rPr>
+        <w:tab/>
+        <w:t>•</w:t>
+      </w:r>
+      <w:r>
+        <w:rPr>
+          <w:rFonts w:ascii="Roboto" w:eastAsia="Roboto" w:hAnsi="Roboto" w:cs="Roboto"/>
+          <w:sz w:val="18"/>
+          <w:szCs w:val="18"/>
+          <w:highlight w:val="white"/>
+        </w:rPr>
+        <w:tab/>
+        <w:t>Dislivello: circa 500 m</w:t>
+      </w:r>
+    </w:p>
+    <w:p>
+      <w:pPr>
+        <w:spacing w:before="240" w:after="240"/>
+        <w:rPr>
+          <w:rFonts w:ascii="Roboto" w:eastAsia="Roboto" w:hAnsi="Roboto" w:cs="Roboto"/>
+          <w:sz w:val="18"/>
+          <w:szCs w:val="18"/>
+          <w:highlight w:val="white"/>
+        </w:rPr>
+      </w:pPr>
+      <w:r>
+        <w:rPr>
+          <w:rFonts w:ascii="Roboto" w:eastAsia="Roboto" w:hAnsi="Roboto" w:cs="Roboto"/>
+          <w:sz w:val="18"/>
+          <w:szCs w:val="18"/>
+          <w:highlight w:val="white"/>
+        </w:rPr>
+        <w:t>Il percorso si sviluppa tra boschi e prati, conducendo al rifugio, noto per la sua accoglienza e la cucina tipica. Ideale per famiglie e amanti delle passeggiate in natura!</w:t>
+      </w:r>
+    </w:p>
+    <w:p>
+      <w:pPr>
+        <w:spacing w:before="240" w:after="240"/>
+        <w:rPr>
+          <w:rFonts w:ascii="Roboto" w:eastAsia="Roboto" w:hAnsi="Roboto" w:cs="Roboto"/>
+          <w:b/>
+          <w:sz w:val="24"/>
+          <w:szCs w:val="24"/>
+          <w:highlight w:val="white"/>
+        </w:rPr>
+      </w:pPr>
+      <w:r>
+        <w:rPr>
+          <w:rFonts w:ascii="Roboto" w:eastAsia="Roboto" w:hAnsi="Roboto" w:cs="Roboto"/>
+          <w:b/>
+          <w:sz w:val="24"/>
+          <w:szCs w:val="24"/>
+          <w:highlight w:val="white"/>
+        </w:rPr>
+        <w:t xml:space="preserve">Pian delle Betulle </w:t>
+      </w:r>
+    </w:p>
+    <w:p>
+      <w:pPr>
+        <w:spacing w:before="240" w:after="240"/>
+        <w:rPr>
+          <w:rFonts w:ascii="Roboto" w:eastAsia="Roboto" w:hAnsi="Roboto" w:cs="Roboto"/>
+          <w:sz w:val="18"/>
+          <w:szCs w:val="18"/>
+          <w:highlight w:val="white"/>
+        </w:rPr>
+      </w:pPr>
+      <w:r>
+        <w:rPr>
+          <w:rFonts w:ascii="Roboto" w:eastAsia="Roboto" w:hAnsi="Roboto" w:cs="Roboto"/>
+          <w:sz w:val="18"/>
+          <w:szCs w:val="18"/>
+          <w:highlight w:val="white"/>
+        </w:rPr>
+        <w:t>Il sentiero per il Pian delle Betulle è un’escursione panoramica che conduce a un altopiano incantevole, noto come la “terra promessa” per la sua tranquillità e bellezza.</w:t>
+      </w:r>
+    </w:p>
+    <w:p>
+      <w:pPr>
+        <w:spacing w:before="240" w:after="240"/>
+        <w:rPr>
+          <w:rFonts w:ascii="Roboto" w:eastAsia="Roboto" w:hAnsi="Roboto" w:cs="Roboto"/>
+          <w:sz w:val="18"/>
+          <w:szCs w:val="18"/>
+          <w:highlight w:val="white"/>
+        </w:rPr>
+      </w:pPr>
+      <w:r>
+        <w:rPr>
+          <w:rFonts w:ascii="Roboto" w:eastAsia="Roboto" w:hAnsi="Roboto" w:cs="Roboto"/>
+          <w:sz w:val="18"/>
+          <w:szCs w:val="18"/>
+          <w:highlight w:val="white"/>
+        </w:rPr>
+        <w:tab/>
+        <w:t>•</w:t>
+      </w:r>
+      <w:r>
+        <w:rPr>
+          <w:rFonts w:ascii="Roboto" w:eastAsia="Roboto" w:hAnsi="Roboto" w:cs="Roboto"/>
+          <w:sz w:val="18"/>
+          <w:szCs w:val="18"/>
+          <w:highlight w:val="white"/>
+        </w:rPr>
+        <w:tab/>
+        <w:t>Lunghezza: circa 6 km</w:t>
+      </w:r>
+    </w:p>
+    <w:p>
+      <w:pPr>
+        <w:spacing w:before="240" w:after="240"/>
+        <w:rPr>
+          <w:rFonts w:ascii="Roboto" w:eastAsia="Roboto" w:hAnsi="Roboto" w:cs="Roboto"/>
+          <w:sz w:val="18"/>
+          <w:szCs w:val="18"/>
+          <w:highlight w:val="white"/>
+        </w:rPr>
+      </w:pPr>
+      <w:r>
+        <w:rPr>
+          <w:rFonts w:ascii="Roboto" w:eastAsia="Roboto" w:hAnsi="Roboto" w:cs="Roboto"/>
+          <w:sz w:val="18"/>
+          <w:szCs w:val="18"/>
+          <w:highlight w:val="white"/>
+        </w:rPr>
+        <w:tab/>
+        <w:t>•</w:t>
+      </w:r>
+      <w:r>
+        <w:rPr>
+          <w:rFonts w:ascii="Roboto" w:eastAsia="Roboto" w:hAnsi="Roboto" w:cs="Roboto"/>
+          <w:sz w:val="18"/>
+          <w:szCs w:val="18"/>
+          <w:highlight w:val="white"/>
+        </w:rPr>
+        <w:tab/>
+        <w:t>Durata: 2-2,5 ore</w:t>
+      </w:r>
+    </w:p>
+    <w:p>
+      <w:pPr>
+        <w:spacing w:before="240" w:after="240"/>
+        <w:rPr>
+          <w:rFonts w:ascii="Roboto" w:eastAsia="Roboto" w:hAnsi="Roboto" w:cs="Roboto"/>
+          <w:sz w:val="18"/>
+          <w:szCs w:val="18"/>
+          <w:highlight w:val="white"/>
+        </w:rPr>
+      </w:pPr>
+      <w:r>
+        <w:rPr>
+          <w:rFonts w:ascii="Roboto" w:eastAsia="Roboto" w:hAnsi="Roboto" w:cs="Roboto"/>
+          <w:sz w:val="18"/>
+          <w:szCs w:val="18"/>
+          <w:highlight w:val="white"/>
+        </w:rPr>
+        <w:tab/>
+        <w:t>•</w:t>
+      </w:r>
+      <w:r>
+        <w:rPr>
+          <w:rFonts w:ascii="Roboto" w:eastAsia="Roboto" w:hAnsi="Roboto" w:cs="Roboto"/>
+          <w:sz w:val="18"/>
+          <w:szCs w:val="18"/>
+          <w:highlight w:val="white"/>
+        </w:rPr>
+        <w:tab/>
+        <w:t>Dislivello: circa 600 m</w:t>
+      </w:r>
+    </w:p>
+    <w:p>
+      <w:pPr>
+        <w:spacing w:before="240" w:after="240"/>
+        <w:rPr>
+          <w:rFonts w:ascii="Roboto" w:eastAsia="Roboto" w:hAnsi="Roboto" w:cs="Roboto"/>
+          <w:sz w:val="18"/>
+          <w:szCs w:val="18"/>
+          <w:highlight w:val="white"/>
+        </w:rPr>
+      </w:pPr>
+      <w:r>
+        <w:rPr>
+          <w:rFonts w:ascii="Roboto" w:eastAsia="Roboto" w:hAnsi="Roboto" w:cs="Roboto"/>
+          <w:sz w:val="18"/>
+          <w:szCs w:val="18"/>
+          <w:highlight w:val="white"/>
+        </w:rPr>
+        <w:t>Il percorso si snoda tra boschi di faggi e betulle, offrendo splendide viste sulla Valsassina. Una meta perfetta per rilassarsi nella natura, con possibilità di ristoro e attività all’aria aperta!</w:t>
+      </w:r>
+    </w:p>
+    <w:p>
+      <w:pPr>
+        <w:spacing w:before="240" w:after="240"/>
+        <w:rPr>
+          <w:rFonts w:ascii="Roboto" w:eastAsia="Roboto" w:hAnsi="Roboto" w:cs="Roboto"/>
+          <w:b/>
+          <w:sz w:val="24"/>
+          <w:szCs w:val="24"/>
+          <w:highlight w:val="white"/>
+        </w:rPr>
+      </w:pPr>
+      <w:r>
+        <w:rPr>
+          <w:rFonts w:ascii="Roboto" w:eastAsia="Roboto" w:hAnsi="Roboto" w:cs="Roboto"/>
+          <w:b/>
+          <w:sz w:val="24"/>
+          <w:szCs w:val="24"/>
+          <w:highlight w:val="white"/>
+        </w:rPr>
+        <w:lastRenderedPageBreak/>
+        <w:t xml:space="preserve">Pizzo dei tre signori </w:t>
+      </w:r>
+    </w:p>
+    <w:p>
+      <w:pPr>
+        <w:spacing w:before="240" w:after="240"/>
+        <w:rPr>
+          <w:rFonts w:ascii="Roboto" w:eastAsia="Roboto" w:hAnsi="Roboto" w:cs="Roboto"/>
+          <w:sz w:val="18"/>
+          <w:szCs w:val="18"/>
+          <w:highlight w:val="white"/>
+        </w:rPr>
+      </w:pPr>
+      <w:r>
+        <w:rPr>
+          <w:rFonts w:ascii="Roboto" w:eastAsia="Roboto" w:hAnsi="Roboto" w:cs="Roboto"/>
+          <w:sz w:val="18"/>
+          <w:szCs w:val="18"/>
+          <w:highlight w:val="white"/>
+        </w:rPr>
+        <w:t>Il sentiero per il Pizzo Tre Signori (2.409 m) è un’escursione affascinante che offre panorami spettacolari sulle Alpi e sul Lago di Como.</w:t>
+      </w:r>
+    </w:p>
+    <w:p>
+      <w:pPr>
+        <w:spacing w:before="240" w:after="240"/>
+        <w:rPr>
+          <w:rFonts w:ascii="Roboto" w:eastAsia="Roboto" w:hAnsi="Roboto" w:cs="Roboto"/>
+          <w:sz w:val="18"/>
+          <w:szCs w:val="18"/>
+          <w:highlight w:val="white"/>
+        </w:rPr>
+      </w:pPr>
+      <w:r>
+        <w:rPr>
+          <w:rFonts w:ascii="Roboto" w:eastAsia="Roboto" w:hAnsi="Roboto" w:cs="Roboto"/>
+          <w:sz w:val="18"/>
+          <w:szCs w:val="18"/>
+          <w:highlight w:val="white"/>
+        </w:rPr>
+        <w:tab/>
+        <w:t>•</w:t>
+      </w:r>
+      <w:r>
+        <w:rPr>
+          <w:rFonts w:ascii="Roboto" w:eastAsia="Roboto" w:hAnsi="Roboto" w:cs="Roboto"/>
+          <w:sz w:val="18"/>
+          <w:szCs w:val="18"/>
+          <w:highlight w:val="white"/>
+        </w:rPr>
+        <w:tab/>
+        <w:t>Lunghezza: circa 12 km</w:t>
+      </w:r>
+    </w:p>
+    <w:p>
+      <w:pPr>
+        <w:spacing w:before="240" w:after="240"/>
+        <w:rPr>
+          <w:rFonts w:ascii="Roboto" w:eastAsia="Roboto" w:hAnsi="Roboto" w:cs="Roboto"/>
+          <w:sz w:val="18"/>
+          <w:szCs w:val="18"/>
+          <w:highlight w:val="white"/>
+        </w:rPr>
+      </w:pPr>
+      <w:r>
+        <w:rPr>
+          <w:rFonts w:ascii="Roboto" w:eastAsia="Roboto" w:hAnsi="Roboto" w:cs="Roboto"/>
+          <w:sz w:val="18"/>
+          <w:szCs w:val="18"/>
+          <w:highlight w:val="white"/>
+        </w:rPr>
+        <w:tab/>
+        <w:t>•</w:t>
+      </w:r>
+      <w:r>
+        <w:rPr>
+          <w:rFonts w:ascii="Roboto" w:eastAsia="Roboto" w:hAnsi="Roboto" w:cs="Roboto"/>
+          <w:sz w:val="18"/>
+          <w:szCs w:val="18"/>
+          <w:highlight w:val="white"/>
+        </w:rPr>
+        <w:tab/>
+        <w:t>Durata: 5-6 ore</w:t>
+      </w:r>
+    </w:p>
+    <w:p>
+      <w:pPr>
+        <w:spacing w:before="240" w:after="240"/>
+        <w:rPr>
+          <w:rFonts w:ascii="Roboto" w:eastAsia="Roboto" w:hAnsi="Roboto" w:cs="Roboto"/>
+          <w:sz w:val="18"/>
+          <w:szCs w:val="18"/>
+          <w:highlight w:val="white"/>
+        </w:rPr>
+      </w:pPr>
+      <w:r>
+        <w:rPr>
+          <w:rFonts w:ascii="Roboto" w:eastAsia="Roboto" w:hAnsi="Roboto" w:cs="Roboto"/>
+          <w:sz w:val="18"/>
+          <w:szCs w:val="18"/>
+          <w:highlight w:val="white"/>
+        </w:rPr>
+        <w:tab/>
+        <w:t>•</w:t>
+      </w:r>
+      <w:r>
+        <w:rPr>
+          <w:rFonts w:ascii="Roboto" w:eastAsia="Roboto" w:hAnsi="Roboto" w:cs="Roboto"/>
+          <w:sz w:val="18"/>
+          <w:szCs w:val="18"/>
+          <w:highlight w:val="white"/>
+        </w:rPr>
+        <w:tab/>
+        <w:t>Dislivello: circa 1.200 m</w:t>
+      </w:r>
+    </w:p>
+    <w:p>
+      <w:pPr>
+        <w:spacing w:before="240" w:after="240"/>
+        <w:rPr>
+          <w:rFonts w:ascii="Roboto" w:eastAsia="Roboto" w:hAnsi="Roboto" w:cs="Roboto"/>
+          <w:sz w:val="18"/>
+          <w:szCs w:val="18"/>
+          <w:highlight w:val="white"/>
+        </w:rPr>
+      </w:pPr>
+      <w:r>
+        <w:rPr>
+          <w:rFonts w:ascii="Roboto" w:eastAsia="Roboto" w:hAnsi="Roboto" w:cs="Roboto"/>
+          <w:sz w:val="18"/>
+          <w:szCs w:val="18"/>
+          <w:highlight w:val="white"/>
+        </w:rPr>
+        <w:t>Il percorso attraversa pascoli alpini e tratti boscosi, conducendo fino alla vetta, dove si possono ammirare le cime circostanti e la bellezza della natura incontaminata. Ideale per escursionisti esperti in cerca di avventure indimenticabili!</w:t>
+      </w:r>
+    </w:p>
+    <w:p>
+      <w:pPr>
+        <w:spacing w:before="240" w:after="240"/>
+        <w:rPr>
+          <w:rFonts w:ascii="Roboto" w:eastAsia="Roboto" w:hAnsi="Roboto" w:cs="Roboto"/>
+          <w:b/>
+          <w:sz w:val="24"/>
+          <w:szCs w:val="24"/>
+          <w:highlight w:val="white"/>
+        </w:rPr>
+      </w:pPr>
+      <w:r>
+        <w:rPr>
+          <w:rFonts w:ascii="Roboto" w:eastAsia="Roboto" w:hAnsi="Roboto" w:cs="Roboto"/>
+          <w:b/>
+          <w:sz w:val="24"/>
+          <w:szCs w:val="24"/>
+          <w:highlight w:val="white"/>
+        </w:rPr>
+        <w:t>Montebarro</w:t>
+      </w:r>
+    </w:p>
+    <w:p>
+      <w:pPr>
+        <w:spacing w:before="240" w:after="240"/>
+        <w:rPr>
+          <w:rFonts w:ascii="Roboto" w:eastAsia="Roboto" w:hAnsi="Roboto" w:cs="Roboto"/>
+          <w:sz w:val="18"/>
+          <w:szCs w:val="18"/>
+          <w:highlight w:val="white"/>
+        </w:rPr>
+      </w:pPr>
+      <w:r>
+        <w:rPr>
+          <w:rFonts w:ascii="Roboto" w:eastAsia="Roboto" w:hAnsi="Roboto" w:cs="Roboto"/>
+          <w:sz w:val="18"/>
+          <w:szCs w:val="18"/>
+          <w:highlight w:val="white"/>
+        </w:rPr>
+        <w:t>Il sentiero per il Monte Barro è un’escursione affascinante che offre panorami spettacolari sul Lago di Como e sulla Brianza.</w:t>
+      </w:r>
+    </w:p>
+    <w:p>
+      <w:pPr>
+        <w:spacing w:before="240" w:after="240"/>
+        <w:rPr>
+          <w:rFonts w:ascii="Roboto" w:eastAsia="Roboto" w:hAnsi="Roboto" w:cs="Roboto"/>
+          <w:sz w:val="18"/>
+          <w:szCs w:val="18"/>
+          <w:highlight w:val="white"/>
+        </w:rPr>
+      </w:pPr>
+      <w:r>
+        <w:rPr>
+          <w:rFonts w:ascii="Roboto" w:eastAsia="Roboto" w:hAnsi="Roboto" w:cs="Roboto"/>
+          <w:sz w:val="18"/>
+          <w:szCs w:val="18"/>
+          <w:highlight w:val="white"/>
+        </w:rPr>
+        <w:tab/>
+        <w:t>•</w:t>
+      </w:r>
+      <w:r>
+        <w:rPr>
+          <w:rFonts w:ascii="Roboto" w:eastAsia="Roboto" w:hAnsi="Roboto" w:cs="Roboto"/>
+          <w:sz w:val="18"/>
+          <w:szCs w:val="18"/>
+          <w:highlight w:val="white"/>
+        </w:rPr>
+        <w:tab/>
+        <w:t>Lunghezza: circa 8 km</w:t>
+      </w:r>
+    </w:p>
+    <w:p>
+      <w:pPr>
+        <w:spacing w:before="240" w:after="240"/>
+        <w:rPr>
+          <w:rFonts w:ascii="Roboto" w:eastAsia="Roboto" w:hAnsi="Roboto" w:cs="Roboto"/>
+          <w:sz w:val="18"/>
+          <w:szCs w:val="18"/>
+          <w:highlight w:val="white"/>
+        </w:rPr>
+      </w:pPr>
+      <w:r>
+        <w:rPr>
+          <w:rFonts w:ascii="Roboto" w:eastAsia="Roboto" w:hAnsi="Roboto" w:cs="Roboto"/>
+          <w:sz w:val="18"/>
+          <w:szCs w:val="18"/>
+          <w:highlight w:val="white"/>
+        </w:rPr>
+        <w:tab/>
+        <w:t>•</w:t>
+      </w:r>
+      <w:r>
+        <w:rPr>
+          <w:rFonts w:ascii="Roboto" w:eastAsia="Roboto" w:hAnsi="Roboto" w:cs="Roboto"/>
+          <w:sz w:val="18"/>
+          <w:szCs w:val="18"/>
+          <w:highlight w:val="white"/>
+        </w:rPr>
+        <w:tab/>
+        <w:t>Durata: 3-4 ore</w:t>
+      </w:r>
+    </w:p>
+    <w:p>
+      <w:pPr>
+        <w:spacing w:before="240" w:after="240"/>
+        <w:rPr>
+          <w:rFonts w:ascii="Roboto" w:eastAsia="Roboto" w:hAnsi="Roboto" w:cs="Roboto"/>
+          <w:sz w:val="18"/>
+          <w:szCs w:val="18"/>
+          <w:highlight w:val="white"/>
+        </w:rPr>
+      </w:pPr>
+      <w:r>
+        <w:rPr>
+          <w:rFonts w:ascii="Roboto" w:eastAsia="Roboto" w:hAnsi="Roboto" w:cs="Roboto"/>
+          <w:sz w:val="18"/>
+          <w:szCs w:val="18"/>
+          <w:highlight w:val="white"/>
+        </w:rPr>
+        <w:tab/>
+        <w:t>•</w:t>
+      </w:r>
+      <w:r>
+        <w:rPr>
+          <w:rFonts w:ascii="Roboto" w:eastAsia="Roboto" w:hAnsi="Roboto" w:cs="Roboto"/>
+          <w:sz w:val="18"/>
+          <w:szCs w:val="18"/>
+          <w:highlight w:val="white"/>
+        </w:rPr>
+        <w:tab/>
+        <w:t>Dislivello: circa 600 m</w:t>
+      </w:r>
+    </w:p>
+    <w:p>
+      <w:pPr>
+        <w:spacing w:before="240" w:after="240"/>
+        <w:rPr>
+          <w:rFonts w:ascii="Roboto" w:eastAsia="Roboto" w:hAnsi="Roboto" w:cs="Roboto"/>
+          <w:sz w:val="18"/>
+          <w:szCs w:val="18"/>
+          <w:highlight w:val="white"/>
+        </w:rPr>
+      </w:pPr>
+      <w:r>
+        <w:rPr>
+          <w:rFonts w:ascii="Roboto" w:eastAsia="Roboto" w:hAnsi="Roboto" w:cs="Roboto"/>
+          <w:sz w:val="18"/>
+          <w:szCs w:val="18"/>
+          <w:highlight w:val="white"/>
+        </w:rPr>
+        <w:t>Il percorso si snoda tra boschi e creste panoramiche, con tappe interessanti come i resti delle fortificazioni e la Cappella di San Bartolomeo. Una meta ideale per famiglie e appassionati di trekking, perfetta per una giornata all’insegna della natura e della storia!</w:t>
+      </w:r>
+    </w:p>
+    <w:p/>
     <w:sectPr>
       <w:pgSz w:w="11906" w:h="16838"/>
       <w:pgMar w:top="1417" w:right="1134" w:bottom="1134" w:left="1134" w:header="708" w:footer="708" w:gutter="0"/>
@@ -417,6 +2030,18 @@
   <w:style w:type="paragraph" w:default="1" w:styleId="Normale">
     <w:name w:val="Normal"/>
     <w:qFormat/>
+    <w:rsid w:val="00010BBD"/>
+    <w:pPr>
+      <w:spacing w:after="0" w:line="276" w:lineRule="auto"/>
+    </w:pPr>
+    <w:rPr>
+      <w:rFonts w:ascii="Arial" w:eastAsia="Arial" w:hAnsi="Arial" w:cs="Arial"/>
+      <w:kern w:val="0"/>
+      <w:sz w:val="22"/>
+      <w:szCs w:val="22"/>
+      <w:lang w:val="it" w:eastAsia="it-IT"/>
+      <w14:ligatures w14:val="none"/>
+    </w:rPr>
   </w:style>
   <w:style w:type="paragraph" w:styleId="Titolo1">
     <w:name w:val="heading 1"/>
@@ -425,18 +2050,21 @@
     <w:link w:val="Titolo1Carattere"/>
     <w:uiPriority w:val="9"/>
     <w:qFormat/>
-    <w:rsid w:val="00327350"/>
+    <w:rsid w:val="00010BBD"/>
     <w:pPr>
       <w:keepNext/>
       <w:keepLines/>
-      <w:spacing w:before="360" w:after="80"/>
+      <w:spacing w:before="360" w:after="80" w:line="278" w:lineRule="auto"/>
       <w:outlineLvl w:val="0"/>
     </w:pPr>
     <w:rPr>
       <w:rFonts w:asciiTheme="majorHAnsi" w:eastAsiaTheme="majorEastAsia" w:hAnsiTheme="majorHAnsi" w:cstheme="majorBidi"/>
       <w:color w:val="2F5496" w:themeColor="accent1" w:themeShade="BF"/>
+      <w:kern w:val="2"/>
       <w:sz w:val="40"/>
       <w:szCs w:val="40"/>
+      <w:lang w:val="it-IT" w:eastAsia="en-US"/>
+      <w14:ligatures w14:val="standardContextual"/>
     </w:rPr>
   </w:style>
   <w:style w:type="paragraph" w:styleId="Titolo2">
@@ -448,18 +2076,21 @@
     <w:semiHidden/>
     <w:unhideWhenUsed/>
     <w:qFormat/>
-    <w:rsid w:val="00327350"/>
+    <w:rsid w:val="00010BBD"/>
     <w:pPr>
       <w:keepNext/>
       <w:keepLines/>
-      <w:spacing w:before="160" w:after="80"/>
+      <w:spacing w:before="160" w:after="80" w:line="278" w:lineRule="auto"/>
       <w:outlineLvl w:val="1"/>
     </w:pPr>
     <w:rPr>
       <w:rFonts w:asciiTheme="majorHAnsi" w:eastAsiaTheme="majorEastAsia" w:hAnsiTheme="majorHAnsi" w:cstheme="majorBidi"/>
       <w:color w:val="2F5496" w:themeColor="accent1" w:themeShade="BF"/>
+      <w:kern w:val="2"/>
       <w:sz w:val="32"/>
       <w:szCs w:val="32"/>
+      <w:lang w:val="it-IT" w:eastAsia="en-US"/>
+      <w14:ligatures w14:val="standardContextual"/>
     </w:rPr>
   </w:style>
   <w:style w:type="paragraph" w:styleId="Titolo3">
@@ -471,18 +2102,21 @@
     <w:semiHidden/>
     <w:unhideWhenUsed/>
     <w:qFormat/>
-    <w:rsid w:val="00327350"/>
+    <w:rsid w:val="00010BBD"/>
     <w:pPr>
       <w:keepNext/>
       <w:keepLines/>
-      <w:spacing w:before="160" w:after="80"/>
+      <w:spacing w:before="160" w:after="80" w:line="278" w:lineRule="auto"/>
       <w:outlineLvl w:val="2"/>
     </w:pPr>
     <w:rPr>
-      <w:rFonts w:eastAsiaTheme="majorEastAsia" w:cstheme="majorBidi"/>
+      <w:rFonts w:asciiTheme="minorHAnsi" w:eastAsiaTheme="majorEastAsia" w:hAnsiTheme="minorHAnsi" w:cstheme="majorBidi"/>
       <w:color w:val="2F5496" w:themeColor="accent1" w:themeShade="BF"/>
+      <w:kern w:val="2"/>
       <w:sz w:val="28"/>
       <w:szCs w:val="28"/>
+      <w:lang w:val="it-IT" w:eastAsia="en-US"/>
+      <w14:ligatures w14:val="standardContextual"/>
     </w:rPr>
   </w:style>
   <w:style w:type="paragraph" w:styleId="Titolo4">
@@ -494,18 +2128,23 @@
     <w:semiHidden/>
     <w:unhideWhenUsed/>
     <w:qFormat/>
-    <w:rsid w:val="00327350"/>
+    <w:rsid w:val="00010BBD"/>
     <w:pPr>
       <w:keepNext/>
       <w:keepLines/>
-      <w:spacing w:before="80" w:after="40"/>
+      <w:spacing w:before="80" w:after="40" w:line="278" w:lineRule="auto"/>
       <w:outlineLvl w:val="3"/>
     </w:pPr>
     <w:rPr>
-      <w:rFonts w:eastAsiaTheme="majorEastAsia" w:cstheme="majorBidi"/>
+      <w:rFonts w:asciiTheme="minorHAnsi" w:eastAsiaTheme="majorEastAsia" w:hAnsiTheme="minorHAnsi" w:cstheme="majorBidi"/>
       <w:i/>
       <w:iCs/>
       <w:color w:val="2F5496" w:themeColor="accent1" w:themeShade="BF"/>
+      <w:kern w:val="2"/>
+      <w:sz w:val="24"/>
+      <w:szCs w:val="24"/>
+      <w:lang w:val="it-IT" w:eastAsia="en-US"/>
+      <w14:ligatures w14:val="standardContextual"/>
     </w:rPr>
   </w:style>
   <w:style w:type="paragraph" w:styleId="Titolo5">
@@ -517,16 +2156,21 @@
     <w:semiHidden/>
     <w:unhideWhenUsed/>
     <w:qFormat/>
-    <w:rsid w:val="00327350"/>
+    <w:rsid w:val="00010BBD"/>
     <w:pPr>
       <w:keepNext/>
       <w:keepLines/>
-      <w:spacing w:before="80" w:after="40"/>
+      <w:spacing w:before="80" w:after="40" w:line="278" w:lineRule="auto"/>
       <w:outlineLvl w:val="4"/>
     </w:pPr>
     <w:rPr>
-      <w:rFonts w:eastAsiaTheme="majorEastAsia" w:cstheme="majorBidi"/>
+      <w:rFonts w:asciiTheme="minorHAnsi" w:eastAsiaTheme="majorEastAsia" w:hAnsiTheme="minorHAnsi" w:cstheme="majorBidi"/>
       <w:color w:val="2F5496" w:themeColor="accent1" w:themeShade="BF"/>
+      <w:kern w:val="2"/>
+      <w:sz w:val="24"/>
+      <w:szCs w:val="24"/>
+      <w:lang w:val="it-IT" w:eastAsia="en-US"/>
+      <w14:ligatures w14:val="standardContextual"/>
     </w:rPr>
   </w:style>
   <w:style w:type="paragraph" w:styleId="Titolo6">
@@ -538,18 +2182,23 @@
     <w:semiHidden/>
     <w:unhideWhenUsed/>
     <w:qFormat/>
-    <w:rsid w:val="00327350"/>
+    <w:rsid w:val="00010BBD"/>
     <w:pPr>
       <w:keepNext/>
       <w:keepLines/>
-      <w:spacing w:before="40" w:after="0"/>
+      <w:spacing w:before="40" w:line="278" w:lineRule="auto"/>
       <w:outlineLvl w:val="5"/>
     </w:pPr>
     <w:rPr>
-      <w:rFonts w:eastAsiaTheme="majorEastAsia" w:cstheme="majorBidi"/>
+      <w:rFonts w:asciiTheme="minorHAnsi" w:eastAsiaTheme="majorEastAsia" w:hAnsiTheme="minorHAnsi" w:cstheme="majorBidi"/>
       <w:i/>
       <w:iCs/>
       <w:color w:val="595959" w:themeColor="text1" w:themeTint="A6"/>
+      <w:kern w:val="2"/>
+      <w:sz w:val="24"/>
+      <w:szCs w:val="24"/>
+      <w:lang w:val="it-IT" w:eastAsia="en-US"/>
+      <w14:ligatures w14:val="standardContextual"/>
     </w:rPr>
   </w:style>
   <w:style w:type="paragraph" w:styleId="Titolo7">
@@ -561,16 +2210,21 @@
     <w:semiHidden/>
     <w:unhideWhenUsed/>
     <w:qFormat/>
-    <w:rsid w:val="00327350"/>
+    <w:rsid w:val="00010BBD"/>
     <w:pPr>
       <w:keepNext/>
       <w:keepLines/>
-      <w:spacing w:before="40" w:after="0"/>
+      <w:spacing w:before="40" w:line="278" w:lineRule="auto"/>
       <w:outlineLvl w:val="6"/>
     </w:pPr>
     <w:rPr>
-      <w:rFonts w:eastAsiaTheme="majorEastAsia" w:cstheme="majorBidi"/>
+      <w:rFonts w:asciiTheme="minorHAnsi" w:eastAsiaTheme="majorEastAsia" w:hAnsiTheme="minorHAnsi" w:cstheme="majorBidi"/>
       <w:color w:val="595959" w:themeColor="text1" w:themeTint="A6"/>
+      <w:kern w:val="2"/>
+      <w:sz w:val="24"/>
+      <w:szCs w:val="24"/>
+      <w:lang w:val="it-IT" w:eastAsia="en-US"/>
+      <w14:ligatures w14:val="standardContextual"/>
     </w:rPr>
   </w:style>
   <w:style w:type="paragraph" w:styleId="Titolo8">
@@ -582,18 +2236,23 @@
     <w:semiHidden/>
     <w:unhideWhenUsed/>
     <w:qFormat/>
-    <w:rsid w:val="00327350"/>
+    <w:rsid w:val="00010BBD"/>
     <w:pPr>
       <w:keepNext/>
       <w:keepLines/>
-      <w:spacing w:after="0"/>
+      <w:spacing w:line="278" w:lineRule="auto"/>
       <w:outlineLvl w:val="7"/>
     </w:pPr>
     <w:rPr>
-      <w:rFonts w:eastAsiaTheme="majorEastAsia" w:cstheme="majorBidi"/>
+      <w:rFonts w:asciiTheme="minorHAnsi" w:eastAsiaTheme="majorEastAsia" w:hAnsiTheme="minorHAnsi" w:cstheme="majorBidi"/>
       <w:i/>
       <w:iCs/>
       <w:color w:val="272727" w:themeColor="text1" w:themeTint="D8"/>
+      <w:kern w:val="2"/>
+      <w:sz w:val="24"/>
+      <w:szCs w:val="24"/>
+      <w:lang w:val="it-IT" w:eastAsia="en-US"/>
+      <w14:ligatures w14:val="standardContextual"/>
     </w:rPr>
   </w:style>
   <w:style w:type="paragraph" w:styleId="Titolo9">
@@ -605,16 +2264,21 @@
     <w:semiHidden/>
     <w:unhideWhenUsed/>
     <w:qFormat/>
-    <w:rsid w:val="00327350"/>
+    <w:rsid w:val="00010BBD"/>
     <w:pPr>
       <w:keepNext/>
       <w:keepLines/>
-      <w:spacing w:after="0"/>
+      <w:spacing w:line="278" w:lineRule="auto"/>
       <w:outlineLvl w:val="8"/>
     </w:pPr>
     <w:rPr>
-      <w:rFonts w:eastAsiaTheme="majorEastAsia" w:cstheme="majorBidi"/>
+      <w:rFonts w:asciiTheme="minorHAnsi" w:eastAsiaTheme="majorEastAsia" w:hAnsiTheme="minorHAnsi" w:cstheme="majorBidi"/>
       <w:color w:val="272727" w:themeColor="text1" w:themeTint="D8"/>
+      <w:kern w:val="2"/>
+      <w:sz w:val="24"/>
+      <w:szCs w:val="24"/>
+      <w:lang w:val="it-IT" w:eastAsia="en-US"/>
+      <w14:ligatures w14:val="standardContextual"/>
     </w:rPr>
   </w:style>
   <w:style w:type="character" w:default="1" w:styleId="Carpredefinitoparagrafo">
@@ -649,7 +2313,7 @@
     <w:basedOn w:val="Carpredefinitoparagrafo"/>
     <w:link w:val="Titolo1"/>
     <w:uiPriority w:val="9"/>
-    <w:rsid w:val="00327350"/>
+    <w:rsid w:val="00010BBD"/>
     <w:rPr>
       <w:rFonts w:asciiTheme="majorHAnsi" w:eastAsiaTheme="majorEastAsia" w:hAnsiTheme="majorHAnsi" w:cstheme="majorBidi"/>
       <w:color w:val="2F5496" w:themeColor="accent1" w:themeShade="BF"/>
@@ -663,7 +2327,7 @@
     <w:link w:val="Titolo2"/>
     <w:uiPriority w:val="9"/>
     <w:semiHidden/>
-    <w:rsid w:val="00327350"/>
+    <w:rsid w:val="00010BBD"/>
     <w:rPr>
       <w:rFonts w:asciiTheme="majorHAnsi" w:eastAsiaTheme="majorEastAsia" w:hAnsiTheme="majorHAnsi" w:cstheme="majorBidi"/>
       <w:color w:val="2F5496" w:themeColor="accent1" w:themeShade="BF"/>
@@ -677,7 +2341,7 @@
     <w:link w:val="Titolo3"/>
     <w:uiPriority w:val="9"/>
     <w:semiHidden/>
-    <w:rsid w:val="00327350"/>
+    <w:rsid w:val="00010BBD"/>
     <w:rPr>
       <w:rFonts w:eastAsiaTheme="majorEastAsia" w:cstheme="majorBidi"/>
       <w:color w:val="2F5496" w:themeColor="accent1" w:themeShade="BF"/>
@@ -691,7 +2355,7 @@
     <w:link w:val="Titolo4"/>
     <w:uiPriority w:val="9"/>
     <w:semiHidden/>
-    <w:rsid w:val="00327350"/>
+    <w:rsid w:val="00010BBD"/>
     <w:rPr>
       <w:rFonts w:eastAsiaTheme="majorEastAsia" w:cstheme="majorBidi"/>
       <w:i/>
@@ -705,7 +2369,7 @@
     <w:link w:val="Titolo5"/>
     <w:uiPriority w:val="9"/>
     <w:semiHidden/>
-    <w:rsid w:val="00327350"/>
+    <w:rsid w:val="00010BBD"/>
     <w:rPr>
       <w:rFonts w:eastAsiaTheme="majorEastAsia" w:cstheme="majorBidi"/>
       <w:color w:val="2F5496" w:themeColor="accent1" w:themeShade="BF"/>
@@ -717,7 +2381,7 @@
     <w:link w:val="Titolo6"/>
     <w:uiPriority w:val="9"/>
     <w:semiHidden/>
-    <w:rsid w:val="00327350"/>
+    <w:rsid w:val="00010BBD"/>
     <w:rPr>
       <w:rFonts w:eastAsiaTheme="majorEastAsia" w:cstheme="majorBidi"/>
       <w:i/>
@@ -731,7 +2395,7 @@
     <w:link w:val="Titolo7"/>
     <w:uiPriority w:val="9"/>
     <w:semiHidden/>
-    <w:rsid w:val="00327350"/>
+    <w:rsid w:val="00010BBD"/>
     <w:rPr>
       <w:rFonts w:eastAsiaTheme="majorEastAsia" w:cstheme="majorBidi"/>
       <w:color w:val="595959" w:themeColor="text1" w:themeTint="A6"/>
@@ -743,7 +2407,7 @@
     <w:link w:val="Titolo8"/>
     <w:uiPriority w:val="9"/>
     <w:semiHidden/>
-    <w:rsid w:val="00327350"/>
+    <w:rsid w:val="00010BBD"/>
     <w:rPr>
       <w:rFonts w:eastAsiaTheme="majorEastAsia" w:cstheme="majorBidi"/>
       <w:i/>
@@ -757,7 +2421,7 @@
     <w:link w:val="Titolo9"/>
     <w:uiPriority w:val="9"/>
     <w:semiHidden/>
-    <w:rsid w:val="00327350"/>
+    <w:rsid w:val="00010BBD"/>
     <w:rPr>
       <w:rFonts w:eastAsiaTheme="majorEastAsia" w:cstheme="majorBidi"/>
       <w:color w:val="272727" w:themeColor="text1" w:themeTint="D8"/>
@@ -770,7 +2434,7 @@
     <w:link w:val="TitoloCarattere"/>
     <w:uiPriority w:val="10"/>
     <w:qFormat/>
-    <w:rsid w:val="00327350"/>
+    <w:rsid w:val="00010BBD"/>
     <w:pPr>
       <w:spacing w:after="80" w:line="240" w:lineRule="auto"/>
       <w:contextualSpacing/>
@@ -781,6 +2445,8 @@
       <w:kern w:val="28"/>
       <w:sz w:val="56"/>
       <w:szCs w:val="56"/>
+      <w:lang w:val="it-IT" w:eastAsia="en-US"/>
+      <w14:ligatures w14:val="standardContextual"/>
     </w:rPr>
   </w:style>
   <w:style w:type="character" w:customStyle="1" w:styleId="TitoloCarattere">
@@ -788,7 +2454,7 @@
     <w:basedOn w:val="Carpredefinitoparagrafo"/>
     <w:link w:val="Titolo"/>
     <w:uiPriority w:val="10"/>
-    <w:rsid w:val="00327350"/>
+    <w:rsid w:val="00010BBD"/>
     <w:rPr>
       <w:rFonts w:asciiTheme="majorHAnsi" w:eastAsiaTheme="majorEastAsia" w:hAnsiTheme="majorHAnsi" w:cstheme="majorBidi"/>
       <w:spacing w:val="-10"/>
@@ -804,12 +2470,30 @@
     <w:link w:val="SottotitoloCarattere"/>
     <w:uiPriority w:val="11"/>
     <w:qFormat/>
-    <w:rsid w:val="00327350"/>
+    <w:rsid w:val="00010BBD"/>
     <w:pPr>
       <w:numPr>
         <w:ilvl w:val="1"/>
       </w:numPr>
+      <w:spacing w:after="160" w:line="278" w:lineRule="auto"/>
     </w:pPr>
+    <w:rPr>
+      <w:rFonts w:asciiTheme="minorHAnsi" w:eastAsiaTheme="majorEastAsia" w:hAnsiTheme="minorHAnsi" w:cstheme="majorBidi"/>
+      <w:color w:val="595959" w:themeColor="text1" w:themeTint="A6"/>
+      <w:spacing w:val="15"/>
+      <w:kern w:val="2"/>
+      <w:sz w:val="28"/>
+      <w:szCs w:val="28"/>
+      <w:lang w:val="it-IT" w:eastAsia="en-US"/>
+      <w14:ligatures w14:val="standardContextual"/>
+    </w:rPr>
+  </w:style>
+  <w:style w:type="character" w:customStyle="1" w:styleId="SottotitoloCarattere">
+    <w:name w:val="Sottotitolo Carattere"/>
+    <w:basedOn w:val="Carpredefinitoparagrafo"/>
+    <w:link w:val="Sottotitolo"/>
+    <w:uiPriority w:val="11"/>
+    <w:rsid w:val="00010BBD"/>
     <w:rPr>
       <w:rFonts w:eastAsiaTheme="majorEastAsia" w:cstheme="majorBidi"/>
       <w:color w:val="595959" w:themeColor="text1" w:themeTint="A6"/>
@@ -818,20 +2502,6 @@
       <w:szCs w:val="28"/>
     </w:rPr>
   </w:style>
-  <w:style w:type="character" w:customStyle="1" w:styleId="SottotitoloCarattere">
-    <w:name w:val="Sottotitolo Carattere"/>
-    <w:basedOn w:val="Carpredefinitoparagrafo"/>
-    <w:link w:val="Sottotitolo"/>
-    <w:uiPriority w:val="11"/>
-    <w:rsid w:val="00327350"/>
-    <w:rPr>
-      <w:rFonts w:eastAsiaTheme="majorEastAsia" w:cstheme="majorBidi"/>
-      <w:color w:val="595959" w:themeColor="text1" w:themeTint="A6"/>
-      <w:spacing w:val="15"/>
-      <w:sz w:val="28"/>
-      <w:szCs w:val="28"/>
-    </w:rPr>
-  </w:style>
   <w:style w:type="paragraph" w:styleId="Citazione">
     <w:name w:val="Quote"/>
     <w:basedOn w:val="Normale"/>
@@ -839,46 +2509,61 @@
     <w:link w:val="CitazioneCarattere"/>
     <w:uiPriority w:val="29"/>
     <w:qFormat/>
-    <w:rsid w:val="00327350"/>
+    <w:rsid w:val="00010BBD"/>
     <w:pPr>
-      <w:spacing w:before="160"/>
+      <w:spacing w:before="160" w:after="160" w:line="278" w:lineRule="auto"/>
       <w:jc w:val="center"/>
     </w:pPr>
+    <w:rPr>
+      <w:rFonts w:asciiTheme="minorHAnsi" w:eastAsiaTheme="minorHAnsi" w:hAnsiTheme="minorHAnsi" w:cstheme="minorBidi"/>
+      <w:i/>
+      <w:iCs/>
+      <w:color w:val="404040" w:themeColor="text1" w:themeTint="BF"/>
+      <w:kern w:val="2"/>
+      <w:sz w:val="24"/>
+      <w:szCs w:val="24"/>
+      <w:lang w:val="it-IT" w:eastAsia="en-US"/>
+      <w14:ligatures w14:val="standardContextual"/>
+    </w:rPr>
+  </w:style>
+  <w:style w:type="character" w:customStyle="1" w:styleId="CitazioneCarattere">
+    <w:name w:val="Citazione Carattere"/>
+    <w:basedOn w:val="Carpredefinitoparagrafo"/>
+    <w:link w:val="Citazione"/>
+    <w:uiPriority w:val="29"/>
+    <w:rsid w:val="00010BBD"/>
     <w:rPr>
       <w:i/>
       <w:iCs/>
       <w:color w:val="404040" w:themeColor="text1" w:themeTint="BF"/>
     </w:rPr>
   </w:style>
-  <w:style w:type="character" w:customStyle="1" w:styleId="CitazioneCarattere">
-    <w:name w:val="Citazione Carattere"/>
-    <w:basedOn w:val="Carpredefinitoparagrafo"/>
-    <w:link w:val="Citazione"/>
-    <w:uiPriority w:val="29"/>
-    <w:rsid w:val="00327350"/>
-    <w:rPr>
-      <w:i/>
-      <w:iCs/>
-      <w:color w:val="404040" w:themeColor="text1" w:themeTint="BF"/>
-    </w:rPr>
-  </w:style>
   <w:style w:type="paragraph" w:styleId="Paragrafoelenco">
     <w:name w:val="List Paragraph"/>
     <w:basedOn w:val="Normale"/>
     <w:uiPriority w:val="34"/>
     <w:qFormat/>
-    <w:rsid w:val="00327350"/>
+    <w:rsid w:val="00010BBD"/>
     <w:pPr>
+      <w:spacing w:after="160" w:line="278" w:lineRule="auto"/>
       <w:ind w:left="720"/>
       <w:contextualSpacing/>
     </w:pPr>
+    <w:rPr>
+      <w:rFonts w:asciiTheme="minorHAnsi" w:eastAsiaTheme="minorHAnsi" w:hAnsiTheme="minorHAnsi" w:cstheme="minorBidi"/>
+      <w:kern w:val="2"/>
+      <w:sz w:val="24"/>
+      <w:szCs w:val="24"/>
+      <w:lang w:val="it-IT" w:eastAsia="en-US"/>
+      <w14:ligatures w14:val="standardContextual"/>
+    </w:rPr>
   </w:style>
   <w:style w:type="character" w:styleId="Enfasiintensa">
     <w:name w:val="Intense Emphasis"/>
     <w:basedOn w:val="Carpredefinitoparagrafo"/>
     <w:uiPriority w:val="21"/>
     <w:qFormat/>
-    <w:rsid w:val="00327350"/>
+    <w:rsid w:val="00010BBD"/>
     <w:rPr>
       <w:i/>
       <w:iCs/>
@@ -892,40 +2577,46 @@
     <w:link w:val="CitazioneintensaCarattere"/>
     <w:uiPriority w:val="30"/>
     <w:qFormat/>
-    <w:rsid w:val="00327350"/>
+    <w:rsid w:val="00010BBD"/>
     <w:pPr>
       <w:pBdr>
         <w:top w:val="single" w:sz="4" w:space="10" w:color="2F5496" w:themeColor="accent1" w:themeShade="BF"/>
         <w:bottom w:val="single" w:sz="4" w:space="10" w:color="2F5496" w:themeColor="accent1" w:themeShade="BF"/>
       </w:pBdr>
-      <w:spacing w:before="360" w:after="360"/>
+      <w:spacing w:before="360" w:after="360" w:line="278" w:lineRule="auto"/>
       <w:ind w:left="864" w:right="864"/>
       <w:jc w:val="center"/>
     </w:pPr>
+    <w:rPr>
+      <w:rFonts w:asciiTheme="minorHAnsi" w:eastAsiaTheme="minorHAnsi" w:hAnsiTheme="minorHAnsi" w:cstheme="minorBidi"/>
+      <w:i/>
+      <w:iCs/>
+      <w:color w:val="2F5496" w:themeColor="accent1" w:themeShade="BF"/>
+      <w:kern w:val="2"/>
+      <w:sz w:val="24"/>
+      <w:szCs w:val="24"/>
+      <w:lang w:val="it-IT" w:eastAsia="en-US"/>
+      <w14:ligatures w14:val="standardContextual"/>
+    </w:rPr>
+  </w:style>
+  <w:style w:type="character" w:customStyle="1" w:styleId="CitazioneintensaCarattere">
+    <w:name w:val="Citazione intensa Carattere"/>
+    <w:basedOn w:val="Carpredefinitoparagrafo"/>
+    <w:link w:val="Citazioneintensa"/>
+    <w:uiPriority w:val="30"/>
+    <w:rsid w:val="00010BBD"/>
     <w:rPr>
       <w:i/>
       <w:iCs/>
       <w:color w:val="2F5496" w:themeColor="accent1" w:themeShade="BF"/>
     </w:rPr>
   </w:style>
-  <w:style w:type="character" w:customStyle="1" w:styleId="CitazioneintensaCarattere">
-    <w:name w:val="Citazione intensa Carattere"/>
-    <w:basedOn w:val="Carpredefinitoparagrafo"/>
-    <w:link w:val="Citazioneintensa"/>
-    <w:uiPriority w:val="30"/>
-    <w:rsid w:val="00327350"/>
-    <w:rPr>
-      <w:i/>
-      <w:iCs/>
-      <w:color w:val="2F5496" w:themeColor="accent1" w:themeShade="BF"/>
-    </w:rPr>
-  </w:style>
   <w:style w:type="character" w:styleId="Riferimentointenso">
     <w:name w:val="Intense Reference"/>
     <w:basedOn w:val="Carpredefinitoparagrafo"/>
     <w:uiPriority w:val="32"/>
     <w:qFormat/>
-    <w:rsid w:val="00327350"/>
+    <w:rsid w:val="00010BBD"/>
     <w:rPr>
       <w:b/>
       <w:bCs/>

</xml_diff>